<commit_message>
se agregan normas apa al Anteproyecto
</commit_message>
<xml_diff>
--- a/Documentación (G.T)/AnteproyectoSena.docx
+++ b/Documentación (G.T)/AnteproyectoSena.docx
@@ -5,7 +5,6 @@
     <w:p>
       <w:pPr>
         <w:pStyle w:val="Apa"/>
-        <w:ind w:firstLine="0"/>
       </w:pPr>
       <w:r>
         <w:t>Golden Travel</w:t>
@@ -14,7 +13,6 @@
     <w:p>
       <w:pPr>
         <w:pStyle w:val="Apa"/>
-        <w:ind w:firstLine="0"/>
       </w:pPr>
       <w:r>
         <w:t>Anteproyecto de Agencia de turismo Golden Travel (G.T)</w:t>
@@ -23,43 +21,36 @@
     <w:p>
       <w:pPr>
         <w:pStyle w:val="Apa"/>
-        <w:ind w:firstLine="0"/>
       </w:pPr>
     </w:p>
     <w:p>
       <w:pPr>
         <w:pStyle w:val="Apa"/>
-        <w:ind w:firstLine="0"/>
       </w:pPr>
     </w:p>
     <w:p>
       <w:pPr>
         <w:pStyle w:val="Apa"/>
-        <w:ind w:firstLine="0"/>
       </w:pPr>
     </w:p>
     <w:p>
       <w:pPr>
         <w:pStyle w:val="Apa"/>
-        <w:ind w:firstLine="0"/>
       </w:pPr>
     </w:p>
     <w:p>
       <w:pPr>
         <w:pStyle w:val="Apa"/>
-        <w:ind w:firstLine="0"/>
       </w:pPr>
     </w:p>
     <w:p>
       <w:pPr>
         <w:pStyle w:val="Apa"/>
-        <w:ind w:firstLine="0"/>
       </w:pPr>
     </w:p>
     <w:p>
       <w:pPr>
         <w:pStyle w:val="Apa"/>
-        <w:ind w:firstLine="0"/>
       </w:pPr>
       <w:r>
         <w:t>Aprendices:</w:t>
@@ -68,7 +59,6 @@
     <w:p>
       <w:pPr>
         <w:pStyle w:val="Apa"/>
-        <w:ind w:firstLine="0"/>
       </w:pPr>
       <w:r>
         <w:t>Patricia Sarmiento Ruiz</w:t>
@@ -77,7 +67,6 @@
     <w:p>
       <w:pPr>
         <w:pStyle w:val="Apa"/>
-        <w:ind w:firstLine="0"/>
       </w:pPr>
       <w:r>
         <w:t>Manuel Ricardo Diez Corredor</w:t>
@@ -86,37 +75,31 @@
     <w:p>
       <w:pPr>
         <w:pStyle w:val="Apa"/>
-        <w:ind w:firstLine="0"/>
       </w:pPr>
     </w:p>
     <w:p>
       <w:pPr>
         <w:pStyle w:val="Apa"/>
-        <w:ind w:firstLine="0"/>
       </w:pPr>
     </w:p>
     <w:p>
       <w:pPr>
         <w:pStyle w:val="Apa"/>
-        <w:ind w:firstLine="0"/>
       </w:pPr>
     </w:p>
     <w:p>
       <w:pPr>
         <w:pStyle w:val="Apa"/>
-        <w:ind w:firstLine="0"/>
       </w:pPr>
     </w:p>
     <w:p>
       <w:pPr>
         <w:pStyle w:val="Apa"/>
-        <w:ind w:firstLine="0"/>
       </w:pPr>
     </w:p>
     <w:p>
       <w:pPr>
         <w:pStyle w:val="Apa"/>
-        <w:ind w:firstLine="0"/>
       </w:pPr>
       <w:r>
         <w:t>Instructor:</w:t>
@@ -125,7 +108,6 @@
     <w:p>
       <w:pPr>
         <w:pStyle w:val="Apa"/>
-        <w:ind w:firstLine="0"/>
       </w:pPr>
       <w:r>
         <w:t>Carlos Julio Cadena Sarasti</w:t>
@@ -134,49 +116,41 @@
     <w:p>
       <w:pPr>
         <w:pStyle w:val="Apa"/>
-        <w:ind w:firstLine="0"/>
       </w:pPr>
     </w:p>
     <w:p>
       <w:pPr>
         <w:pStyle w:val="Apa"/>
-        <w:ind w:firstLine="0"/>
       </w:pPr>
     </w:p>
     <w:p>
       <w:pPr>
         <w:pStyle w:val="Apa"/>
-        <w:ind w:firstLine="0"/>
       </w:pPr>
     </w:p>
     <w:p>
       <w:pPr>
         <w:pStyle w:val="Apa"/>
-        <w:ind w:firstLine="0"/>
       </w:pPr>
     </w:p>
     <w:p>
       <w:pPr>
         <w:pStyle w:val="Apa"/>
-        <w:ind w:firstLine="0"/>
       </w:pPr>
     </w:p>
     <w:p>
       <w:pPr>
         <w:pStyle w:val="Apa"/>
-        <w:ind w:firstLine="0"/>
       </w:pPr>
     </w:p>
     <w:p>
       <w:pPr>
         <w:pStyle w:val="Apa"/>
-        <w:ind w:firstLine="0"/>
       </w:pPr>
     </w:p>
     <w:p>
       <w:pPr>
         <w:pStyle w:val="Apa"/>
-        <w:ind w:firstLine="0"/>
       </w:pPr>
       <w:r>
         <w:t>Sena Centro de la Industria, la Empresa y los Servicios</w:t>
@@ -185,7 +159,6 @@
     <w:p>
       <w:pPr>
         <w:pStyle w:val="Apa"/>
-        <w:ind w:firstLine="0"/>
       </w:pPr>
       <w:r>
         <w:t>Mayo 2024</w:t>
@@ -194,7 +167,6 @@
     <w:p>
       <w:pPr>
         <w:pStyle w:val="Apa"/>
-        <w:ind w:firstLine="0"/>
       </w:pPr>
       <w:r>
         <w:t>Neiva-huila</w:t>
@@ -218,7 +190,6 @@
     <w:p>
       <w:pPr>
         <w:pStyle w:val="Apa"/>
-        <w:ind w:firstLine="0"/>
       </w:pPr>
     </w:p>
     <w:tbl>
@@ -245,7 +216,6 @@
           <w:p>
             <w:pPr>
               <w:pStyle w:val="Apa"/>
-              <w:ind w:firstLine="0"/>
             </w:pPr>
             <w:r>
               <w:t>Información General</w:t>
@@ -266,7 +236,6 @@
           <w:p>
             <w:pPr>
               <w:pStyle w:val="Apa"/>
-              <w:ind w:firstLine="0"/>
               <w:rPr>
                 <w:b/>
                 <w:bCs/>
@@ -276,7 +245,6 @@
           <w:p>
             <w:pPr>
               <w:pStyle w:val="Apa"/>
-              <w:ind w:firstLine="0"/>
               <w:rPr>
                 <w:b/>
                 <w:bCs/>
@@ -289,7 +257,6 @@
           <w:p>
             <w:pPr>
               <w:pStyle w:val="Apa"/>
-              <w:ind w:firstLine="0"/>
             </w:pPr>
           </w:p>
         </w:tc>
@@ -300,14 +267,12 @@
           <w:p>
             <w:pPr>
               <w:pStyle w:val="Apa"/>
-              <w:ind w:firstLine="0"/>
               <w:cnfStyle w:val="000000100000" w:firstRow="0" w:lastRow="0" w:firstColumn="0" w:lastColumn="0" w:oddVBand="0" w:evenVBand="0" w:oddHBand="1" w:evenHBand="0" w:firstRowFirstColumn="0" w:firstRowLastColumn="0" w:lastRowFirstColumn="0" w:lastRowLastColumn="0"/>
             </w:pPr>
           </w:p>
           <w:p>
             <w:pPr>
               <w:pStyle w:val="Apa"/>
-              <w:ind w:firstLine="0"/>
               <w:cnfStyle w:val="000000100000" w:firstRow="0" w:lastRow="0" w:firstColumn="0" w:lastColumn="0" w:oddVBand="0" w:evenVBand="0" w:oddHBand="1" w:evenHBand="0" w:firstRowFirstColumn="0" w:firstRowLastColumn="0" w:lastRowFirstColumn="0" w:lastRowLastColumn="0"/>
             </w:pPr>
           </w:p>
@@ -325,7 +290,6 @@
           <w:p>
             <w:pPr>
               <w:pStyle w:val="Apa"/>
-              <w:ind w:firstLine="0"/>
               <w:rPr>
                 <w:b/>
                 <w:bCs/>
@@ -335,7 +299,6 @@
           <w:p>
             <w:pPr>
               <w:pStyle w:val="Apa"/>
-              <w:ind w:firstLine="0"/>
               <w:rPr>
                 <w:b/>
                 <w:bCs/>
@@ -348,7 +311,6 @@
           <w:p>
             <w:pPr>
               <w:pStyle w:val="Apa"/>
-              <w:ind w:firstLine="0"/>
             </w:pPr>
           </w:p>
         </w:tc>
@@ -359,14 +321,12 @@
           <w:p>
             <w:pPr>
               <w:pStyle w:val="Apa"/>
-              <w:ind w:firstLine="0"/>
               <w:cnfStyle w:val="000000000000" w:firstRow="0" w:lastRow="0" w:firstColumn="0" w:lastColumn="0" w:oddVBand="0" w:evenVBand="0" w:oddHBand="0" w:evenHBand="0" w:firstRowFirstColumn="0" w:firstRowLastColumn="0" w:lastRowFirstColumn="0" w:lastRowLastColumn="0"/>
             </w:pPr>
           </w:p>
           <w:p>
             <w:pPr>
               <w:pStyle w:val="Apa"/>
-              <w:ind w:firstLine="0"/>
               <w:cnfStyle w:val="000000000000" w:firstRow="0" w:lastRow="0" w:firstColumn="0" w:lastColumn="0" w:oddVBand="0" w:evenVBand="0" w:oddHBand="0" w:evenHBand="0" w:firstRowFirstColumn="0" w:firstRowLastColumn="0" w:lastRowFirstColumn="0" w:lastRowLastColumn="0"/>
             </w:pPr>
             <w:r>
@@ -388,7 +348,6 @@
           <w:p>
             <w:pPr>
               <w:pStyle w:val="Apa"/>
-              <w:ind w:firstLine="0"/>
               <w:rPr>
                 <w:b/>
                 <w:bCs/>
@@ -398,7 +357,6 @@
           <w:p>
             <w:pPr>
               <w:pStyle w:val="Apa"/>
-              <w:ind w:firstLine="0"/>
               <w:rPr>
                 <w:b/>
                 <w:bCs/>
@@ -411,7 +369,6 @@
           <w:p>
             <w:pPr>
               <w:pStyle w:val="Apa"/>
-              <w:ind w:firstLine="0"/>
             </w:pPr>
           </w:p>
         </w:tc>
@@ -422,14 +379,12 @@
           <w:p>
             <w:pPr>
               <w:pStyle w:val="Apa"/>
-              <w:ind w:firstLine="0"/>
               <w:cnfStyle w:val="000000100000" w:firstRow="0" w:lastRow="0" w:firstColumn="0" w:lastColumn="0" w:oddVBand="0" w:evenVBand="0" w:oddHBand="1" w:evenHBand="0" w:firstRowFirstColumn="0" w:firstRowLastColumn="0" w:lastRowFirstColumn="0" w:lastRowLastColumn="0"/>
             </w:pPr>
           </w:p>
           <w:p>
             <w:pPr>
               <w:pStyle w:val="Apa"/>
-              <w:ind w:firstLine="0"/>
               <w:cnfStyle w:val="000000100000" w:firstRow="0" w:lastRow="0" w:firstColumn="0" w:lastColumn="0" w:oddVBand="0" w:evenVBand="0" w:oddHBand="1" w:evenHBand="0" w:firstRowFirstColumn="0" w:firstRowLastColumn="0" w:lastRowFirstColumn="0" w:lastRowLastColumn="0"/>
             </w:pPr>
             <w:r>
@@ -450,7 +405,6 @@
           <w:p>
             <w:pPr>
               <w:pStyle w:val="Apa"/>
-              <w:ind w:firstLine="0"/>
               <w:rPr>
                 <w:b/>
                 <w:bCs/>
@@ -460,7 +414,6 @@
           <w:p>
             <w:pPr>
               <w:pStyle w:val="Apa"/>
-              <w:ind w:firstLine="0"/>
               <w:rPr>
                 <w:b/>
                 <w:bCs/>
@@ -473,7 +426,6 @@
           <w:p>
             <w:pPr>
               <w:pStyle w:val="Apa"/>
-              <w:ind w:firstLine="0"/>
             </w:pPr>
           </w:p>
         </w:tc>
@@ -484,14 +436,12 @@
           <w:p>
             <w:pPr>
               <w:pStyle w:val="Apa"/>
-              <w:ind w:firstLine="0"/>
               <w:cnfStyle w:val="000000000000" w:firstRow="0" w:lastRow="0" w:firstColumn="0" w:lastColumn="0" w:oddVBand="0" w:evenVBand="0" w:oddHBand="0" w:evenHBand="0" w:firstRowFirstColumn="0" w:firstRowLastColumn="0" w:lastRowFirstColumn="0" w:lastRowLastColumn="0"/>
             </w:pPr>
           </w:p>
           <w:p>
             <w:pPr>
               <w:pStyle w:val="Apa"/>
-              <w:ind w:firstLine="0"/>
               <w:cnfStyle w:val="000000000000" w:firstRow="0" w:lastRow="0" w:firstColumn="0" w:lastColumn="0" w:oddVBand="0" w:evenVBand="0" w:oddHBand="0" w:evenHBand="0" w:firstRowFirstColumn="0" w:firstRowLastColumn="0" w:lastRowFirstColumn="0" w:lastRowLastColumn="0"/>
             </w:pPr>
             <w:r>
@@ -501,7 +451,6 @@
           <w:p>
             <w:pPr>
               <w:pStyle w:val="Apa"/>
-              <w:ind w:firstLine="0"/>
               <w:cnfStyle w:val="000000000000" w:firstRow="0" w:lastRow="0" w:firstColumn="0" w:lastColumn="0" w:oddVBand="0" w:evenVBand="0" w:oddHBand="0" w:evenHBand="0" w:firstRowFirstColumn="0" w:firstRowLastColumn="0" w:lastRowFirstColumn="0" w:lastRowLastColumn="0"/>
             </w:pPr>
           </w:p>
@@ -521,7 +470,6 @@
           <w:p>
             <w:pPr>
               <w:pStyle w:val="Apa"/>
-              <w:ind w:firstLine="0"/>
               <w:rPr>
                 <w:b/>
                 <w:bCs/>
@@ -531,7 +479,6 @@
           <w:p>
             <w:pPr>
               <w:pStyle w:val="Apa"/>
-              <w:ind w:firstLine="0"/>
             </w:pPr>
             <w:r>
               <w:t>Integrantes del proyecto:</w:t>
@@ -543,7 +490,6 @@
     <w:p>
       <w:pPr>
         <w:pStyle w:val="Apa"/>
-        <w:ind w:firstLine="0"/>
       </w:pPr>
     </w:p>
     <w:tbl>
@@ -569,7 +515,6 @@
           <w:p>
             <w:pPr>
               <w:pStyle w:val="Apa"/>
-              <w:ind w:firstLine="0"/>
             </w:pPr>
             <w:r>
               <w:t>Nombre del aprendiz</w:t>
@@ -583,7 +528,6 @@
           <w:p>
             <w:pPr>
               <w:pStyle w:val="Apa"/>
-              <w:ind w:firstLine="0"/>
               <w:cnfStyle w:val="100000000000" w:firstRow="1" w:lastRow="0" w:firstColumn="0" w:lastColumn="0" w:oddVBand="0" w:evenVBand="0" w:oddHBand="0" w:evenHBand="0" w:firstRowFirstColumn="0" w:firstRowLastColumn="0" w:lastRowFirstColumn="0" w:lastRowLastColumn="0"/>
               <w:rPr>
                 <w:b/>
@@ -609,7 +553,6 @@
           <w:p>
             <w:pPr>
               <w:pStyle w:val="Apa"/>
-              <w:ind w:firstLine="0"/>
             </w:pPr>
             <w:r>
               <w:t>Identificación</w:t>
@@ -623,7 +566,6 @@
           <w:p>
             <w:pPr>
               <w:pStyle w:val="Apa"/>
-              <w:ind w:firstLine="0"/>
               <w:cnfStyle w:val="000000100000" w:firstRow="0" w:lastRow="0" w:firstColumn="0" w:lastColumn="0" w:oddVBand="0" w:evenVBand="0" w:oddHBand="1" w:evenHBand="0" w:firstRowFirstColumn="0" w:firstRowLastColumn="0" w:lastRowFirstColumn="0" w:lastRowLastColumn="0"/>
             </w:pPr>
             <w:r>
@@ -644,7 +586,6 @@
           <w:p>
             <w:pPr>
               <w:pStyle w:val="Apa"/>
-              <w:ind w:firstLine="0"/>
             </w:pPr>
             <w:r>
               <w:t>Correo electrónico</w:t>
@@ -658,7 +599,6 @@
           <w:p>
             <w:pPr>
               <w:pStyle w:val="Apa"/>
-              <w:ind w:firstLine="0"/>
               <w:cnfStyle w:val="000000000000" w:firstRow="0" w:lastRow="0" w:firstColumn="0" w:lastColumn="0" w:oddVBand="0" w:evenVBand="0" w:oddHBand="0" w:evenHBand="0" w:firstRowFirstColumn="0" w:firstRowLastColumn="0" w:lastRowFirstColumn="0" w:lastRowLastColumn="0"/>
             </w:pPr>
             <w:r>
@@ -671,7 +611,6 @@
     <w:p>
       <w:pPr>
         <w:pStyle w:val="Apa"/>
-        <w:ind w:firstLine="0"/>
       </w:pPr>
     </w:p>
     <w:tbl>
@@ -697,7 +636,6 @@
           <w:p>
             <w:pPr>
               <w:pStyle w:val="Apa"/>
-              <w:ind w:firstLine="0"/>
             </w:pPr>
             <w:r>
               <w:t>Nombre del aprendiz</w:t>
@@ -711,7 +649,6 @@
           <w:p>
             <w:pPr>
               <w:pStyle w:val="Apa"/>
-              <w:ind w:firstLine="0"/>
               <w:cnfStyle w:val="100000000000" w:firstRow="1" w:lastRow="0" w:firstColumn="0" w:lastColumn="0" w:oddVBand="0" w:evenVBand="0" w:oddHBand="0" w:evenHBand="0" w:firstRowFirstColumn="0" w:firstRowLastColumn="0" w:lastRowFirstColumn="0" w:lastRowLastColumn="0"/>
               <w:rPr>
                 <w:b/>
@@ -737,7 +674,6 @@
           <w:p>
             <w:pPr>
               <w:pStyle w:val="Apa"/>
-              <w:ind w:firstLine="0"/>
             </w:pPr>
             <w:r>
               <w:t>Identificación</w:t>
@@ -751,7 +687,6 @@
           <w:p>
             <w:pPr>
               <w:pStyle w:val="Apa"/>
-              <w:ind w:firstLine="0"/>
               <w:cnfStyle w:val="000000100000" w:firstRow="0" w:lastRow="0" w:firstColumn="0" w:lastColumn="0" w:oddVBand="0" w:evenVBand="0" w:oddHBand="1" w:evenHBand="0" w:firstRowFirstColumn="0" w:firstRowLastColumn="0" w:lastRowFirstColumn="0" w:lastRowLastColumn="0"/>
             </w:pPr>
             <w:r>
@@ -772,7 +707,6 @@
           <w:p>
             <w:pPr>
               <w:pStyle w:val="Apa"/>
-              <w:ind w:firstLine="0"/>
             </w:pPr>
             <w:r>
               <w:t>Correo electrónico</w:t>
@@ -786,7 +720,6 @@
           <w:p>
             <w:pPr>
               <w:pStyle w:val="Apa"/>
-              <w:ind w:firstLine="0"/>
               <w:cnfStyle w:val="000000000000" w:firstRow="0" w:lastRow="0" w:firstColumn="0" w:lastColumn="0" w:oddVBand="0" w:evenVBand="0" w:oddHBand="0" w:evenHBand="0" w:firstRowFirstColumn="0" w:firstRowLastColumn="0" w:lastRowFirstColumn="0" w:lastRowLastColumn="0"/>
             </w:pPr>
             <w:r>
@@ -799,7 +732,6 @@
     <w:p>
       <w:pPr>
         <w:pStyle w:val="Apa"/>
-        <w:ind w:firstLine="0"/>
       </w:pPr>
     </w:p>
     <w:p>
@@ -813,8 +745,6 @@
     <w:p>
       <w:pPr>
         <w:pStyle w:val="Apa"/>
-        <w:ind w:firstLine="0"/>
-        <w:jc w:val="left"/>
         <w:rPr>
           <w:rFonts w:ascii="Constantia" w:hAnsi="Constantia"/>
         </w:rPr>
@@ -841,7 +771,6 @@
           <w:p>
             <w:pPr>
               <w:pStyle w:val="Apa"/>
-              <w:ind w:firstLine="0"/>
             </w:pPr>
             <w:r>
               <w:lastRenderedPageBreak/>
@@ -854,7 +783,6 @@
     <w:p>
       <w:pPr>
         <w:pStyle w:val="Apa"/>
-        <w:ind w:firstLine="0"/>
       </w:pPr>
     </w:p>
     <w:tbl>
@@ -879,7 +807,6 @@
           <w:p>
             <w:pPr>
               <w:pStyle w:val="Apa"/>
-              <w:ind w:firstLine="0"/>
             </w:pPr>
             <w:r>
               <w:t>Resumen</w:t>
@@ -900,13 +827,11 @@
           <w:p>
             <w:pPr>
               <w:pStyle w:val="Apa"/>
-              <w:ind w:firstLine="0"/>
-            </w:pPr>
-          </w:p>
-          <w:p>
-            <w:pPr>
-              <w:pStyle w:val="Apa"/>
-              <w:ind w:firstLine="0"/>
+            </w:pPr>
+          </w:p>
+          <w:p>
+            <w:pPr>
+              <w:pStyle w:val="Apa"/>
             </w:pPr>
             <w:r>
               <w:t>El propósito de Golden Travel es convertirse en la opción preferida para aquellos que desean explorar el huila y sus alrededores a través de viajes transformadores y responsables. Nos comprometemos a ofrecer experiencias únicas y memorables, garantizando la satisfacción y tranquilidad de nuestros clientes. Además, promovemos el turismo sostenible, respetando el medio ambiente y beneficiando a las comunidades locales.</w:t>
@@ -918,7 +843,6 @@
     <w:p>
       <w:pPr>
         <w:pStyle w:val="Apa"/>
-        <w:ind w:firstLine="0"/>
       </w:pPr>
     </w:p>
     <w:tbl>
@@ -943,7 +867,6 @@
           <w:p>
             <w:pPr>
               <w:pStyle w:val="Apa"/>
-              <w:ind w:firstLine="0"/>
             </w:pPr>
             <w:r>
               <w:t xml:space="preserve">Planteamiento del problema </w:t>
@@ -964,19 +887,16 @@
           <w:p>
             <w:pPr>
               <w:pStyle w:val="Apa"/>
-              <w:ind w:firstLine="0"/>
-            </w:pPr>
-          </w:p>
-          <w:p>
-            <w:pPr>
-              <w:pStyle w:val="Apa"/>
-              <w:ind w:firstLine="0"/>
-            </w:pPr>
-          </w:p>
-          <w:p>
-            <w:pPr>
-              <w:pStyle w:val="Apa"/>
-              <w:ind w:firstLine="0"/>
+            </w:pPr>
+          </w:p>
+          <w:p>
+            <w:pPr>
+              <w:pStyle w:val="Apa"/>
+            </w:pPr>
+          </w:p>
+          <w:p>
+            <w:pPr>
+              <w:pStyle w:val="Apa"/>
             </w:pPr>
             <w:r>
               <w:t>A pesar del crecimiento sostenido del sector turístico, un gran número de personas se enfrentan a una serie de dificultades significativas al intentar planificar sus viajes. La proliferación de opciones y la falta de información confiable pueden llevar a que los viajeros se sientan abrumados y frustrados al tratar de encontrar la experiencia perfecta para sus necesidades y deseos individuales. Además, la limitación de tiempo y recursos puede resultar en una planificación apresurada y, en última instancia, en decisiones insatisfactorias.</w:t>
@@ -985,13 +905,11 @@
           <w:p>
             <w:pPr>
               <w:pStyle w:val="Apa"/>
-              <w:ind w:firstLine="0"/>
-            </w:pPr>
-          </w:p>
-          <w:p>
-            <w:pPr>
-              <w:pStyle w:val="Apa"/>
-              <w:ind w:firstLine="0"/>
+            </w:pPr>
+          </w:p>
+          <w:p>
+            <w:pPr>
+              <w:pStyle w:val="Apa"/>
             </w:pPr>
             <w:r>
               <w:t>Esta problemática se agrava aún más cuando se considera el panorama actual de las agencias de viajes existentes. Si bien algunas ofrecen servicios generales, muchas carecen de la capacidad para proporcionar una atención verdaderamente personalizada y adaptada a las preferencias específicas de cada cliente. Esto deja a los viajeros en una posición vulnerable, expuestos a la posibilidad de malas experiencias y oportunidades desperdiciadas.</w:t>
@@ -1000,13 +918,11 @@
           <w:p>
             <w:pPr>
               <w:pStyle w:val="Apa"/>
-              <w:ind w:firstLine="0"/>
-            </w:pPr>
-          </w:p>
-          <w:p>
-            <w:pPr>
-              <w:pStyle w:val="Apa"/>
-              <w:ind w:firstLine="0"/>
+            </w:pPr>
+          </w:p>
+          <w:p>
+            <w:pPr>
+              <w:pStyle w:val="Apa"/>
             </w:pPr>
             <w:r>
               <w:t>En este contexto, emerge la urgente necesidad de una agencia de viajes que aborde estas deficiencias de manera integral y efectiva</w:t>
@@ -1015,13 +931,11 @@
           <w:p>
             <w:pPr>
               <w:pStyle w:val="Apa"/>
-              <w:ind w:firstLine="0"/>
-            </w:pPr>
-          </w:p>
-          <w:p>
-            <w:pPr>
-              <w:pStyle w:val="Apa"/>
-              <w:ind w:firstLine="0"/>
+            </w:pPr>
+          </w:p>
+          <w:p>
+            <w:pPr>
+              <w:pStyle w:val="Apa"/>
             </w:pPr>
             <w:r>
               <w:t>¿Podrá Golden Travel facilitar o agilizar los procesos que realizan los usuarios para separar, solicitar o tramitar un viaje casual de forma fácil y eficiente?</w:t>
@@ -1030,7 +944,6 @@
           <w:p>
             <w:pPr>
               <w:pStyle w:val="Apa"/>
-              <w:ind w:firstLine="0"/>
             </w:pPr>
           </w:p>
         </w:tc>
@@ -1114,7 +1027,6 @@
           <w:p>
             <w:pPr>
               <w:pStyle w:val="Apa"/>
-              <w:ind w:firstLine="0"/>
               <w:rPr>
                 <w:rFonts w:cs="Times New Roman"/>
               </w:rPr>
@@ -1149,7 +1061,6 @@
           <w:p>
             <w:pPr>
               <w:pStyle w:val="Apa"/>
-              <w:ind w:firstLine="0"/>
               <w:rPr>
                 <w:rFonts w:cs="Times New Roman"/>
                 <w:b/>
@@ -1166,7 +1077,6 @@
           <w:p>
             <w:pPr>
               <w:pStyle w:val="Apa"/>
-              <w:ind w:firstLine="0"/>
               <w:rPr>
                 <w:rFonts w:cs="Times New Roman"/>
               </w:rPr>
@@ -1175,7 +1085,6 @@
           <w:p>
             <w:pPr>
               <w:pStyle w:val="Apa"/>
-              <w:ind w:firstLine="0"/>
               <w:rPr>
                 <w:rFonts w:cs="Times New Roman"/>
                 <w:b/>
@@ -1192,7 +1101,6 @@
           <w:p>
             <w:pPr>
               <w:pStyle w:val="Apa"/>
-              <w:ind w:firstLine="0"/>
               <w:rPr>
                 <w:rFonts w:cs="Times New Roman"/>
                 <w:b/>
@@ -1203,7 +1111,6 @@
           <w:p>
             <w:pPr>
               <w:pStyle w:val="Apa"/>
-              <w:ind w:firstLine="0"/>
               <w:rPr>
                 <w:rFonts w:cs="Times New Roman"/>
                 <w:b/>
@@ -1220,7 +1127,6 @@
           <w:p>
             <w:pPr>
               <w:pStyle w:val="Apa"/>
-              <w:ind w:firstLine="0"/>
               <w:rPr>
                 <w:rFonts w:cs="Times New Roman"/>
               </w:rPr>
@@ -1229,7 +1135,6 @@
           <w:p>
             <w:pPr>
               <w:pStyle w:val="Apa"/>
-              <w:ind w:firstLine="0"/>
               <w:rPr>
                 <w:rFonts w:cs="Times New Roman"/>
                 <w:b/>
@@ -1260,7 +1165,6 @@
           <w:p>
             <w:pPr>
               <w:pStyle w:val="Apa"/>
-              <w:ind w:firstLine="0"/>
               <w:rPr>
                 <w:rFonts w:cs="Times New Roman"/>
               </w:rPr>
@@ -1269,7 +1173,6 @@
           <w:p>
             <w:pPr>
               <w:pStyle w:val="Apa"/>
-              <w:ind w:firstLine="0"/>
               <w:rPr>
                 <w:rFonts w:cs="Times New Roman"/>
                 <w:b/>
@@ -1294,7 +1197,6 @@
           <w:p>
             <w:pPr>
               <w:pStyle w:val="Apa"/>
-              <w:ind w:firstLine="0"/>
               <w:rPr>
                 <w:rFonts w:cs="Times New Roman"/>
               </w:rPr>
@@ -1558,7 +1460,6 @@
           <w:p>
             <w:pPr>
               <w:pStyle w:val="Apa"/>
-              <w:ind w:firstLine="0"/>
             </w:pPr>
             <w:r>
               <w:t>Objetivo general</w:t>
@@ -1593,7 +1494,6 @@
           <w:p>
             <w:pPr>
               <w:pStyle w:val="Apa"/>
-              <w:ind w:firstLine="0"/>
             </w:pPr>
             <w:r>
               <w:t>Facilitar la promoción y organización de viajes turísticos personalizados y cómodos para usuarios individuales, familias y pequeñas agencias interesadas en explorar los destinos turísticos del departamento del Huila y sus alrededores, es el objetivo general de Golden Travel. A través de nuestro servicio, buscamos brindar experiencias memorables y convenientes, promoviendo así el turismo en la región y satisfaciendo las necesidades de nuestros clientes.</w:t>
@@ -1637,7 +1537,6 @@
           <w:p>
             <w:pPr>
               <w:pStyle w:val="Apa"/>
-              <w:ind w:firstLine="0"/>
             </w:pPr>
             <w:r>
               <w:t>Objetivos específicos</w:t>
@@ -1663,7 +1562,6 @@
           <w:p>
             <w:pPr>
               <w:pStyle w:val="Apa"/>
-              <w:ind w:firstLine="0"/>
               <w:rPr>
                 <w:b/>
                 <w:bCs/>
@@ -1676,7 +1574,6 @@
           <w:p>
             <w:pPr>
               <w:pStyle w:val="Apa"/>
-              <w:ind w:firstLine="0"/>
               <w:rPr>
                 <w:b/>
                 <w:bCs/>
@@ -1686,7 +1583,6 @@
           <w:p>
             <w:pPr>
               <w:pStyle w:val="Apa"/>
-              <w:ind w:firstLine="0"/>
               <w:rPr>
                 <w:b/>
                 <w:bCs/>
@@ -1699,7 +1595,6 @@
           <w:p>
             <w:pPr>
               <w:pStyle w:val="Apa"/>
-              <w:ind w:firstLine="0"/>
               <w:rPr>
                 <w:b/>
                 <w:bCs/>
@@ -1709,7 +1604,6 @@
           <w:p>
             <w:pPr>
               <w:pStyle w:val="Apa"/>
-              <w:ind w:firstLine="0"/>
               <w:rPr>
                 <w:b/>
                 <w:bCs/>
@@ -1722,7 +1616,6 @@
           <w:p>
             <w:pPr>
               <w:pStyle w:val="Apa"/>
-              <w:ind w:firstLine="0"/>
               <w:rPr>
                 <w:b/>
                 <w:bCs/>
@@ -1732,7 +1625,6 @@
           <w:p>
             <w:pPr>
               <w:pStyle w:val="Apa"/>
-              <w:ind w:firstLine="0"/>
               <w:rPr>
                 <w:b/>
                 <w:bCs/>
@@ -1761,7 +1653,6 @@
           <w:p>
             <w:pPr>
               <w:pStyle w:val="Apa"/>
-              <w:ind w:firstLine="0"/>
               <w:rPr>
                 <w:b/>
                 <w:bCs/>
@@ -1771,7 +1662,6 @@
           <w:p>
             <w:pPr>
               <w:pStyle w:val="Apa"/>
-              <w:ind w:firstLine="0"/>
             </w:pPr>
             <w:r>
               <w:t>Promover el turismo sostenible y responsable mediante la creación de programas y paquetes turísticos que contribuyan al desarrollo económico y social de las comunidades locales.</w:t>
@@ -1780,7 +1670,6 @@
           <w:p>
             <w:pPr>
               <w:pStyle w:val="Apa"/>
-              <w:ind w:firstLine="0"/>
               <w:rPr>
                 <w:b/>
                 <w:bCs/>
@@ -1793,7 +1682,6 @@
           <w:p>
             <w:pPr>
               <w:pStyle w:val="Apa"/>
-              <w:ind w:firstLine="0"/>
             </w:pPr>
           </w:p>
         </w:tc>
@@ -1834,7 +1722,6 @@
     <w:p>
       <w:pPr>
         <w:pStyle w:val="Apa"/>
-        <w:ind w:firstLine="0"/>
         <w:rPr>
           <w:rFonts w:ascii="Constantia" w:hAnsi="Constantia"/>
         </w:rPr>
@@ -1843,8 +1730,6 @@
     <w:p>
       <w:pPr>
         <w:pStyle w:val="Apa"/>
-        <w:ind w:firstLine="0"/>
-        <w:jc w:val="left"/>
         <w:rPr>
           <w:rFonts w:ascii="Constantia" w:hAnsi="Constantia"/>
         </w:rPr>
@@ -1871,7 +1756,6 @@
           <w:p>
             <w:pPr>
               <w:pStyle w:val="Apa"/>
-              <w:ind w:firstLine="0"/>
               <w:rPr>
                 <w:rFonts w:ascii="Constantia" w:hAnsi="Constantia"/>
               </w:rPr>
@@ -1889,7 +1773,6 @@
     <w:p>
       <w:pPr>
         <w:pStyle w:val="Apa"/>
-        <w:ind w:firstLine="0"/>
         <w:rPr>
           <w:rFonts w:ascii="Constantia" w:hAnsi="Constantia"/>
         </w:rPr>
@@ -1947,7 +1830,6 @@
           <w:p>
             <w:pPr>
               <w:pStyle w:val="Apa"/>
-              <w:ind w:firstLine="0"/>
               <w:rPr>
                 <w:rFonts w:ascii="Constantia" w:hAnsi="Constantia"/>
                 <w:color w:val="000000"/>
@@ -1959,7 +1841,6 @@
           <w:p>
             <w:pPr>
               <w:pStyle w:val="Apa"/>
-              <w:ind w:firstLine="0"/>
               <w:rPr>
                 <w:rFonts w:ascii="Constantia" w:hAnsi="Constantia"/>
                 <w:color w:val="000000"/>
@@ -1971,7 +1852,6 @@
           <w:p>
             <w:pPr>
               <w:pStyle w:val="Apa"/>
-              <w:ind w:firstLine="0"/>
               <w:rPr>
                 <w:rFonts w:ascii="Constantia" w:hAnsi="Constantia"/>
                 <w:color w:val="000000"/>
@@ -1992,7 +1872,6 @@
           <w:p>
             <w:pPr>
               <w:pStyle w:val="Apa"/>
-              <w:ind w:firstLine="0"/>
               <w:rPr>
                 <w:rFonts w:ascii="Constantia" w:hAnsi="Constantia"/>
                 <w:color w:val="000000"/>
@@ -2004,7 +1883,6 @@
           <w:p>
             <w:pPr>
               <w:pStyle w:val="Apa"/>
-              <w:ind w:firstLine="0"/>
               <w:rPr>
                 <w:rFonts w:ascii="Constantia" w:hAnsi="Constantia"/>
                 <w:color w:val="000000"/>
@@ -2016,7 +1894,6 @@
           <w:p>
             <w:pPr>
               <w:pStyle w:val="Apa"/>
-              <w:ind w:firstLine="0"/>
               <w:rPr>
                 <w:rFonts w:ascii="Constantia" w:hAnsi="Constantia"/>
                 <w:color w:val="000000"/>
@@ -2028,7 +1905,6 @@
           <w:p>
             <w:pPr>
               <w:pStyle w:val="Apa"/>
-              <w:ind w:firstLine="0"/>
               <w:rPr>
                 <w:rFonts w:ascii="Constantia" w:hAnsi="Constantia"/>
                 <w:color w:val="000000"/>
@@ -2040,7 +1916,6 @@
           <w:p>
             <w:pPr>
               <w:pStyle w:val="Apa"/>
-              <w:ind w:firstLine="0"/>
               <w:rPr>
                 <w:rFonts w:ascii="Constantia" w:hAnsi="Constantia"/>
                 <w:color w:val="000000"/>
@@ -2061,19 +1936,17 @@
           <w:p>
             <w:pPr>
               <w:pStyle w:val="Apa"/>
-              <w:ind w:firstLine="0"/>
-              <w:rPr>
-                <w:rFonts w:ascii="Constantia" w:hAnsi="Constantia"/>
-                <w:color w:val="000000"/>
-                <w:sz w:val="18"/>
-                <w:szCs w:val="18"/>
-              </w:rPr>
-            </w:pPr>
-          </w:p>
-          <w:p>
-            <w:pPr>
-              <w:pStyle w:val="Apa"/>
-              <w:ind w:firstLine="0"/>
+              <w:rPr>
+                <w:rFonts w:ascii="Constantia" w:hAnsi="Constantia"/>
+                <w:color w:val="000000"/>
+                <w:sz w:val="18"/>
+                <w:szCs w:val="18"/>
+              </w:rPr>
+            </w:pPr>
+          </w:p>
+          <w:p>
+            <w:pPr>
+              <w:pStyle w:val="Apa"/>
               <w:rPr>
                 <w:rFonts w:ascii="Constantia" w:hAnsi="Constantia"/>
                 <w:sz w:val="18"/>
@@ -2090,7 +1963,6 @@
           <w:p>
             <w:pPr>
               <w:pStyle w:val="Apa"/>
-              <w:ind w:firstLine="0"/>
               <w:rPr>
                 <w:rFonts w:ascii="Constantia" w:hAnsi="Constantia"/>
                 <w:color w:val="000000"/>
@@ -2127,7 +1999,6 @@
           <w:p>
             <w:pPr>
               <w:pStyle w:val="Apa"/>
-              <w:ind w:firstLine="0"/>
               <w:rPr>
                 <w:rFonts w:ascii="Constantia" w:hAnsi="Constantia"/>
                 <w:color w:val="000000"/>
@@ -2143,7 +2014,6 @@
           <w:p>
             <w:pPr>
               <w:pStyle w:val="Apa"/>
-              <w:ind w:firstLine="0"/>
               <w:rPr>
                 <w:rFonts w:ascii="Constantia" w:eastAsia="Trebuchet MS" w:hAnsi="Constantia" w:cs="Trebuchet MS"/>
                 <w:color w:val="000000"/>
@@ -2170,7 +2040,6 @@
           <w:p>
             <w:pPr>
               <w:pStyle w:val="Apa"/>
-              <w:ind w:firstLine="0"/>
               <w:rPr>
                 <w:rFonts w:ascii="Constantia" w:eastAsia="Trebuchet MS" w:hAnsi="Constantia" w:cs="Trebuchet MS"/>
                 <w:color w:val="000000"/>
@@ -2197,7 +2066,6 @@
           <w:p>
             <w:pPr>
               <w:pStyle w:val="Apa"/>
-              <w:ind w:firstLine="0"/>
               <w:rPr>
                 <w:rFonts w:ascii="Constantia" w:eastAsia="Trebuchet MS" w:hAnsi="Constantia" w:cs="Trebuchet MS"/>
                 <w:color w:val="000000"/>
@@ -2224,7 +2092,6 @@
           <w:p>
             <w:pPr>
               <w:pStyle w:val="Apa"/>
-              <w:ind w:firstLine="0"/>
               <w:rPr>
                 <w:rFonts w:ascii="Constantia" w:eastAsia="Trebuchet MS" w:hAnsi="Constantia" w:cs="Trebuchet MS"/>
                 <w:color w:val="000000"/>
@@ -2251,7 +2118,6 @@
           <w:p>
             <w:pPr>
               <w:pStyle w:val="Apa"/>
-              <w:ind w:firstLine="0"/>
               <w:rPr>
                 <w:rFonts w:ascii="Constantia" w:eastAsia="Trebuchet MS" w:hAnsi="Constantia" w:cs="Trebuchet MS"/>
                 <w:color w:val="000000"/>
@@ -2278,7 +2144,6 @@
           <w:p>
             <w:pPr>
               <w:pStyle w:val="Apa"/>
-              <w:ind w:firstLine="0"/>
               <w:rPr>
                 <w:rFonts w:ascii="Constantia" w:eastAsia="Trebuchet MS" w:hAnsi="Constantia" w:cs="Trebuchet MS"/>
                 <w:color w:val="000000"/>
@@ -2305,7 +2170,6 @@
           <w:p>
             <w:pPr>
               <w:pStyle w:val="Apa"/>
-              <w:ind w:firstLine="0"/>
               <w:rPr>
                 <w:rFonts w:ascii="Constantia" w:eastAsia="Trebuchet MS" w:hAnsi="Constantia" w:cs="Trebuchet MS"/>
                 <w:color w:val="000000"/>
@@ -2332,7 +2196,6 @@
           <w:p>
             <w:pPr>
               <w:pStyle w:val="Apa"/>
-              <w:ind w:firstLine="0"/>
               <w:rPr>
                 <w:rFonts w:ascii="Constantia" w:eastAsia="Trebuchet MS" w:hAnsi="Constantia" w:cs="Trebuchet MS"/>
                 <w:color w:val="000000"/>
@@ -2359,7 +2222,6 @@
           <w:p>
             <w:pPr>
               <w:pStyle w:val="Apa"/>
-              <w:ind w:firstLine="0"/>
               <w:rPr>
                 <w:rFonts w:ascii="Constantia" w:eastAsia="Trebuchet MS" w:hAnsi="Constantia" w:cs="Trebuchet MS"/>
                 <w:color w:val="000000"/>
@@ -2386,7 +2248,6 @@
           <w:p>
             <w:pPr>
               <w:pStyle w:val="Apa"/>
-              <w:ind w:firstLine="0"/>
               <w:rPr>
                 <w:rFonts w:ascii="Constantia" w:eastAsia="Trebuchet MS" w:hAnsi="Constantia" w:cs="Trebuchet MS"/>
                 <w:color w:val="000000"/>
@@ -2419,7 +2280,6 @@
           <w:p>
             <w:pPr>
               <w:pStyle w:val="Apa"/>
-              <w:ind w:firstLine="0"/>
               <w:rPr>
                 <w:rFonts w:ascii="Constantia" w:hAnsi="Constantia"/>
                 <w:color w:val="000000"/>
@@ -2446,7 +2306,6 @@
           <w:p>
             <w:pPr>
               <w:pStyle w:val="Apa"/>
-              <w:ind w:firstLine="0"/>
               <w:rPr>
                 <w:rFonts w:ascii="Constantia" w:hAnsi="Constantia"/>
                 <w:color w:val="000000"/>
@@ -2464,7 +2323,6 @@
           <w:p>
             <w:pPr>
               <w:pStyle w:val="Apa"/>
-              <w:ind w:firstLine="0"/>
               <w:rPr>
                 <w:rFonts w:ascii="Constantia" w:hAnsi="Constantia"/>
                 <w:color w:val="000000"/>
@@ -2482,7 +2340,6 @@
           <w:p>
             <w:pPr>
               <w:pStyle w:val="Apa"/>
-              <w:ind w:firstLine="0"/>
               <w:rPr>
                 <w:rFonts w:ascii="Constantia" w:hAnsi="Constantia"/>
                 <w:color w:val="000000"/>
@@ -2500,7 +2357,6 @@
           <w:p>
             <w:pPr>
               <w:pStyle w:val="Apa"/>
-              <w:ind w:firstLine="0"/>
               <w:rPr>
                 <w:rFonts w:ascii="Constantia" w:hAnsi="Constantia"/>
                 <w:color w:val="000000"/>
@@ -2518,7 +2374,6 @@
           <w:p>
             <w:pPr>
               <w:pStyle w:val="Apa"/>
-              <w:ind w:firstLine="0"/>
               <w:rPr>
                 <w:rFonts w:ascii="Constantia" w:hAnsi="Constantia"/>
                 <w:color w:val="000000"/>
@@ -2536,7 +2391,6 @@
           <w:p>
             <w:pPr>
               <w:pStyle w:val="Apa"/>
-              <w:ind w:firstLine="0"/>
               <w:rPr>
                 <w:rFonts w:ascii="Constantia" w:hAnsi="Constantia"/>
                 <w:color w:val="000000"/>
@@ -2554,7 +2408,6 @@
           <w:p>
             <w:pPr>
               <w:pStyle w:val="Apa"/>
-              <w:ind w:firstLine="0"/>
               <w:rPr>
                 <w:rFonts w:ascii="Constantia" w:hAnsi="Constantia"/>
                 <w:color w:val="000000"/>
@@ -2572,7 +2425,6 @@
           <w:p>
             <w:pPr>
               <w:pStyle w:val="Apa"/>
-              <w:ind w:firstLine="0"/>
               <w:rPr>
                 <w:rFonts w:ascii="Constantia" w:hAnsi="Constantia"/>
                 <w:color w:val="000000"/>
@@ -2590,7 +2442,6 @@
           <w:p>
             <w:pPr>
               <w:pStyle w:val="Apa"/>
-              <w:ind w:firstLine="0"/>
               <w:rPr>
                 <w:rFonts w:ascii="Constantia" w:hAnsi="Constantia"/>
                 <w:color w:val="000000"/>
@@ -2608,7 +2459,6 @@
           <w:p>
             <w:pPr>
               <w:pStyle w:val="Apa"/>
-              <w:ind w:firstLine="0"/>
               <w:rPr>
                 <w:rFonts w:ascii="Constantia" w:hAnsi="Constantia"/>
                 <w:color w:val="000000"/>
@@ -2626,7 +2476,6 @@
           <w:p>
             <w:pPr>
               <w:pStyle w:val="Apa"/>
-              <w:ind w:firstLine="0"/>
               <w:rPr>
                 <w:rFonts w:ascii="Constantia" w:hAnsi="Constantia"/>
                 <w:color w:val="000000"/>
@@ -2644,7 +2493,6 @@
           <w:p>
             <w:pPr>
               <w:pStyle w:val="Apa"/>
-              <w:ind w:firstLine="0"/>
               <w:rPr>
                 <w:rFonts w:ascii="Constantia" w:hAnsi="Constantia"/>
                 <w:color w:val="000000"/>
@@ -2662,7 +2510,6 @@
           <w:p>
             <w:pPr>
               <w:pStyle w:val="Apa"/>
-              <w:ind w:firstLine="0"/>
               <w:rPr>
                 <w:rFonts w:ascii="Constantia" w:hAnsi="Constantia"/>
                 <w:color w:val="000000"/>
@@ -2680,7 +2527,6 @@
           <w:p>
             <w:pPr>
               <w:pStyle w:val="Apa"/>
-              <w:ind w:firstLine="0"/>
               <w:rPr>
                 <w:rFonts w:ascii="Constantia" w:hAnsi="Constantia"/>
                 <w:color w:val="000000"/>
@@ -2698,7 +2544,6 @@
           <w:p>
             <w:pPr>
               <w:pStyle w:val="Apa"/>
-              <w:ind w:firstLine="0"/>
               <w:rPr>
                 <w:rFonts w:ascii="Constantia" w:hAnsi="Constantia"/>
                 <w:color w:val="000000"/>
@@ -2716,7 +2561,6 @@
           <w:p>
             <w:pPr>
               <w:pStyle w:val="Apa"/>
-              <w:ind w:firstLine="0"/>
               <w:rPr>
                 <w:rFonts w:ascii="Constantia" w:hAnsi="Constantia"/>
                 <w:color w:val="000000"/>
@@ -2734,7 +2578,6 @@
           <w:p>
             <w:pPr>
               <w:pStyle w:val="Apa"/>
-              <w:ind w:firstLine="0"/>
               <w:rPr>
                 <w:rFonts w:ascii="Constantia" w:hAnsi="Constantia"/>
                 <w:color w:val="000000"/>
@@ -2752,7 +2595,6 @@
           <w:p>
             <w:pPr>
               <w:pStyle w:val="Apa"/>
-              <w:ind w:firstLine="0"/>
               <w:rPr>
                 <w:rFonts w:ascii="Constantia" w:hAnsi="Constantia"/>
                 <w:color w:val="000000"/>
@@ -2770,7 +2612,6 @@
           <w:p>
             <w:pPr>
               <w:pStyle w:val="Apa"/>
-              <w:ind w:firstLine="0"/>
               <w:rPr>
                 <w:rFonts w:ascii="Constantia" w:hAnsi="Constantia"/>
                 <w:color w:val="000000"/>
@@ -2788,7 +2629,6 @@
           <w:p>
             <w:pPr>
               <w:pStyle w:val="Apa"/>
-              <w:ind w:firstLine="0"/>
               <w:rPr>
                 <w:rFonts w:ascii="Constantia" w:hAnsi="Constantia"/>
                 <w:color w:val="000000"/>
@@ -2812,7 +2652,6 @@
           <w:p>
             <w:pPr>
               <w:pStyle w:val="Apa"/>
-              <w:ind w:firstLine="0"/>
               <w:rPr>
                 <w:rFonts w:ascii="Constantia" w:hAnsi="Constantia"/>
                 <w:color w:val="000000"/>
@@ -2839,7 +2678,6 @@
           <w:p>
             <w:pPr>
               <w:pStyle w:val="Apa"/>
-              <w:ind w:firstLine="0"/>
               <w:rPr>
                 <w:rFonts w:ascii="Constantia" w:hAnsi="Constantia"/>
                 <w:color w:val="000000"/>
@@ -2857,7 +2695,6 @@
           <w:p>
             <w:pPr>
               <w:pStyle w:val="Apa"/>
-              <w:ind w:firstLine="0"/>
               <w:rPr>
                 <w:rFonts w:ascii="Constantia" w:hAnsi="Constantia"/>
                 <w:color w:val="000000"/>
@@ -2875,7 +2712,6 @@
           <w:p>
             <w:pPr>
               <w:pStyle w:val="Apa"/>
-              <w:ind w:firstLine="0"/>
               <w:rPr>
                 <w:rFonts w:ascii="Constantia" w:hAnsi="Constantia"/>
                 <w:color w:val="000000"/>
@@ -2893,7 +2729,6 @@
           <w:p>
             <w:pPr>
               <w:pStyle w:val="Apa"/>
-              <w:ind w:firstLine="0"/>
               <w:rPr>
                 <w:rFonts w:ascii="Constantia" w:hAnsi="Constantia"/>
                 <w:color w:val="000000"/>
@@ -2911,7 +2746,6 @@
           <w:p>
             <w:pPr>
               <w:pStyle w:val="Apa"/>
-              <w:ind w:firstLine="0"/>
               <w:rPr>
                 <w:rFonts w:ascii="Constantia" w:hAnsi="Constantia"/>
                 <w:color w:val="000000"/>
@@ -2929,7 +2763,6 @@
           <w:p>
             <w:pPr>
               <w:pStyle w:val="Apa"/>
-              <w:ind w:firstLine="0"/>
               <w:rPr>
                 <w:rFonts w:ascii="Constantia" w:hAnsi="Constantia"/>
                 <w:color w:val="000000"/>
@@ -2947,7 +2780,6 @@
           <w:p>
             <w:pPr>
               <w:pStyle w:val="Apa"/>
-              <w:ind w:firstLine="0"/>
               <w:rPr>
                 <w:rFonts w:ascii="Constantia" w:hAnsi="Constantia"/>
                 <w:color w:val="000000"/>
@@ -2965,7 +2797,6 @@
           <w:p>
             <w:pPr>
               <w:pStyle w:val="Apa"/>
-              <w:ind w:firstLine="0"/>
               <w:rPr>
                 <w:rFonts w:ascii="Constantia" w:hAnsi="Constantia"/>
                 <w:color w:val="000000"/>
@@ -2983,7 +2814,6 @@
           <w:p>
             <w:pPr>
               <w:pStyle w:val="Apa"/>
-              <w:ind w:firstLine="0"/>
               <w:rPr>
                 <w:rFonts w:ascii="Constantia" w:hAnsi="Constantia"/>
                 <w:color w:val="000000"/>
@@ -3001,7 +2831,6 @@
           <w:p>
             <w:pPr>
               <w:pStyle w:val="Apa"/>
-              <w:ind w:firstLine="0"/>
               <w:rPr>
                 <w:rFonts w:ascii="Constantia" w:hAnsi="Constantia"/>
                 <w:color w:val="000000"/>
@@ -3019,7 +2848,6 @@
           <w:p>
             <w:pPr>
               <w:pStyle w:val="Apa"/>
-              <w:ind w:firstLine="0"/>
               <w:rPr>
                 <w:rFonts w:ascii="Constantia" w:hAnsi="Constantia"/>
                 <w:color w:val="000000"/>
@@ -3037,7 +2865,6 @@
           <w:p>
             <w:pPr>
               <w:pStyle w:val="Apa"/>
-              <w:ind w:firstLine="0"/>
               <w:rPr>
                 <w:rFonts w:ascii="Constantia" w:hAnsi="Constantia"/>
                 <w:color w:val="000000"/>
@@ -3055,7 +2882,6 @@
           <w:p>
             <w:pPr>
               <w:pStyle w:val="Apa"/>
-              <w:ind w:firstLine="0"/>
               <w:rPr>
                 <w:rFonts w:ascii="Constantia" w:hAnsi="Constantia"/>
                 <w:color w:val="000000"/>
@@ -3073,7 +2899,6 @@
           <w:p>
             <w:pPr>
               <w:pStyle w:val="Apa"/>
-              <w:ind w:firstLine="0"/>
               <w:rPr>
                 <w:rFonts w:ascii="Constantia" w:hAnsi="Constantia"/>
                 <w:color w:val="000000"/>
@@ -3091,7 +2916,6 @@
           <w:p>
             <w:pPr>
               <w:pStyle w:val="Apa"/>
-              <w:ind w:firstLine="0"/>
               <w:rPr>
                 <w:rFonts w:ascii="Constantia" w:hAnsi="Constantia"/>
                 <w:color w:val="000000"/>
@@ -3109,7 +2933,6 @@
           <w:p>
             <w:pPr>
               <w:pStyle w:val="Apa"/>
-              <w:ind w:firstLine="0"/>
               <w:rPr>
                 <w:rFonts w:ascii="Constantia" w:hAnsi="Constantia"/>
                 <w:color w:val="000000"/>
@@ -3127,7 +2950,6 @@
           <w:p>
             <w:pPr>
               <w:pStyle w:val="Apa"/>
-              <w:ind w:firstLine="0"/>
               <w:rPr>
                 <w:rFonts w:ascii="Constantia" w:hAnsi="Constantia"/>
                 <w:color w:val="000000"/>
@@ -3145,7 +2967,6 @@
           <w:p>
             <w:pPr>
               <w:pStyle w:val="Apa"/>
-              <w:ind w:firstLine="0"/>
               <w:rPr>
                 <w:rFonts w:ascii="Constantia" w:hAnsi="Constantia"/>
                 <w:color w:val="000000"/>
@@ -3163,7 +2984,6 @@
           <w:p>
             <w:pPr>
               <w:pStyle w:val="Apa"/>
-              <w:ind w:firstLine="0"/>
               <w:rPr>
                 <w:rFonts w:ascii="Constantia" w:hAnsi="Constantia"/>
                 <w:color w:val="000000"/>
@@ -3181,7 +3001,6 @@
           <w:p>
             <w:pPr>
               <w:pStyle w:val="Apa"/>
-              <w:ind w:firstLine="0"/>
               <w:rPr>
                 <w:rFonts w:ascii="Constantia" w:hAnsi="Constantia"/>
                 <w:color w:val="000000"/>
@@ -3205,7 +3024,6 @@
           <w:p>
             <w:pPr>
               <w:pStyle w:val="Apa"/>
-              <w:ind w:firstLine="0"/>
               <w:rPr>
                 <w:rFonts w:ascii="Constantia" w:hAnsi="Constantia"/>
                 <w:color w:val="000000"/>
@@ -3226,7 +3044,6 @@
           <w:p>
             <w:pPr>
               <w:pStyle w:val="Apa"/>
-              <w:ind w:firstLine="0"/>
               <w:rPr>
                 <w:rFonts w:ascii="Constantia" w:hAnsi="Constantia"/>
                 <w:color w:val="000000"/>
@@ -3253,7 +3070,6 @@
           <w:p>
             <w:pPr>
               <w:pStyle w:val="Apa"/>
-              <w:ind w:firstLine="0"/>
               <w:rPr>
                 <w:rFonts w:ascii="Constantia" w:hAnsi="Constantia"/>
                 <w:color w:val="000000"/>
@@ -3271,7 +3087,6 @@
           <w:p>
             <w:pPr>
               <w:pStyle w:val="Apa"/>
-              <w:ind w:firstLine="0"/>
               <w:rPr>
                 <w:rFonts w:ascii="Constantia" w:hAnsi="Constantia"/>
                 <w:color w:val="000000"/>
@@ -3289,7 +3104,6 @@
           <w:p>
             <w:pPr>
               <w:pStyle w:val="Apa"/>
-              <w:ind w:firstLine="0"/>
               <w:rPr>
                 <w:rFonts w:ascii="Constantia" w:hAnsi="Constantia"/>
                 <w:color w:val="000000"/>
@@ -3307,7 +3121,6 @@
           <w:p>
             <w:pPr>
               <w:pStyle w:val="Apa"/>
-              <w:ind w:firstLine="0"/>
               <w:rPr>
                 <w:rFonts w:ascii="Constantia" w:hAnsi="Constantia"/>
                 <w:color w:val="000000"/>
@@ -3325,7 +3138,6 @@
           <w:p>
             <w:pPr>
               <w:pStyle w:val="Apa"/>
-              <w:ind w:firstLine="0"/>
               <w:rPr>
                 <w:rFonts w:ascii="Constantia" w:hAnsi="Constantia"/>
                 <w:color w:val="000000"/>
@@ -3343,7 +3155,6 @@
           <w:p>
             <w:pPr>
               <w:pStyle w:val="Apa"/>
-              <w:ind w:firstLine="0"/>
               <w:rPr>
                 <w:rFonts w:ascii="Constantia" w:hAnsi="Constantia"/>
                 <w:color w:val="000000"/>
@@ -3361,7 +3172,6 @@
           <w:p>
             <w:pPr>
               <w:pStyle w:val="Apa"/>
-              <w:ind w:firstLine="0"/>
               <w:rPr>
                 <w:rFonts w:ascii="Constantia" w:hAnsi="Constantia"/>
                 <w:color w:val="000000"/>
@@ -3379,7 +3189,6 @@
           <w:p>
             <w:pPr>
               <w:pStyle w:val="Apa"/>
-              <w:ind w:firstLine="0"/>
               <w:rPr>
                 <w:rFonts w:ascii="Constantia" w:hAnsi="Constantia"/>
                 <w:color w:val="000000"/>
@@ -3397,7 +3206,6 @@
           <w:p>
             <w:pPr>
               <w:pStyle w:val="Apa"/>
-              <w:ind w:firstLine="0"/>
               <w:rPr>
                 <w:rFonts w:ascii="Constantia" w:hAnsi="Constantia"/>
                 <w:color w:val="000000"/>
@@ -3415,7 +3223,6 @@
           <w:p>
             <w:pPr>
               <w:pStyle w:val="Apa"/>
-              <w:ind w:firstLine="0"/>
               <w:rPr>
                 <w:rFonts w:ascii="Constantia" w:hAnsi="Constantia"/>
                 <w:color w:val="000000"/>
@@ -3433,7 +3240,6 @@
           <w:p>
             <w:pPr>
               <w:pStyle w:val="Apa"/>
-              <w:ind w:firstLine="0"/>
               <w:rPr>
                 <w:rFonts w:ascii="Constantia" w:hAnsi="Constantia"/>
                 <w:color w:val="000000"/>
@@ -3451,7 +3257,6 @@
           <w:p>
             <w:pPr>
               <w:pStyle w:val="Apa"/>
-              <w:ind w:firstLine="0"/>
               <w:rPr>
                 <w:rFonts w:ascii="Constantia" w:hAnsi="Constantia"/>
                 <w:color w:val="000000"/>
@@ -3469,7 +3274,6 @@
           <w:p>
             <w:pPr>
               <w:pStyle w:val="Apa"/>
-              <w:ind w:firstLine="0"/>
               <w:rPr>
                 <w:rFonts w:ascii="Constantia" w:hAnsi="Constantia"/>
                 <w:color w:val="000000"/>
@@ -3487,7 +3291,6 @@
           <w:p>
             <w:pPr>
               <w:pStyle w:val="Apa"/>
-              <w:ind w:firstLine="0"/>
               <w:rPr>
                 <w:rFonts w:ascii="Constantia" w:hAnsi="Constantia"/>
                 <w:color w:val="000000"/>
@@ -3505,7 +3308,6 @@
           <w:p>
             <w:pPr>
               <w:pStyle w:val="Apa"/>
-              <w:ind w:firstLine="0"/>
               <w:rPr>
                 <w:rFonts w:ascii="Constantia" w:hAnsi="Constantia"/>
                 <w:color w:val="000000"/>
@@ -3523,7 +3325,6 @@
           <w:p>
             <w:pPr>
               <w:pStyle w:val="Apa"/>
-              <w:ind w:firstLine="0"/>
               <w:rPr>
                 <w:rFonts w:ascii="Constantia" w:hAnsi="Constantia"/>
                 <w:color w:val="000000"/>
@@ -3541,7 +3342,6 @@
           <w:p>
             <w:pPr>
               <w:pStyle w:val="Apa"/>
-              <w:ind w:firstLine="0"/>
               <w:rPr>
                 <w:rFonts w:ascii="Constantia" w:hAnsi="Constantia"/>
                 <w:color w:val="000000"/>
@@ -3559,7 +3359,6 @@
           <w:p>
             <w:pPr>
               <w:pStyle w:val="Apa"/>
-              <w:ind w:firstLine="0"/>
               <w:rPr>
                 <w:rFonts w:ascii="Constantia" w:hAnsi="Constantia"/>
                 <w:color w:val="000000"/>
@@ -3577,7 +3376,6 @@
           <w:p>
             <w:pPr>
               <w:pStyle w:val="Apa"/>
-              <w:ind w:firstLine="0"/>
               <w:rPr>
                 <w:rFonts w:ascii="Constantia" w:hAnsi="Constantia"/>
                 <w:color w:val="000000"/>
@@ -3595,7 +3393,6 @@
           <w:p>
             <w:pPr>
               <w:pStyle w:val="Apa"/>
-              <w:ind w:firstLine="0"/>
               <w:rPr>
                 <w:rFonts w:ascii="Constantia" w:hAnsi="Constantia"/>
                 <w:color w:val="000000"/>
@@ -3619,7 +3416,6 @@
           <w:p>
             <w:pPr>
               <w:pStyle w:val="Apa"/>
-              <w:ind w:firstLine="0"/>
               <w:rPr>
                 <w:rFonts w:ascii="Constantia" w:hAnsi="Constantia"/>
                 <w:color w:val="000000"/>
@@ -3646,7 +3442,6 @@
           <w:p>
             <w:pPr>
               <w:pStyle w:val="Apa"/>
-              <w:ind w:firstLine="0"/>
               <w:rPr>
                 <w:rFonts w:ascii="Constantia" w:hAnsi="Constantia"/>
                 <w:color w:val="000000"/>
@@ -3664,7 +3459,6 @@
           <w:p>
             <w:pPr>
               <w:pStyle w:val="Apa"/>
-              <w:ind w:firstLine="0"/>
               <w:rPr>
                 <w:rFonts w:ascii="Constantia" w:hAnsi="Constantia"/>
                 <w:color w:val="000000"/>
@@ -3682,7 +3476,6 @@
           <w:p>
             <w:pPr>
               <w:pStyle w:val="Apa"/>
-              <w:ind w:firstLine="0"/>
               <w:rPr>
                 <w:rFonts w:ascii="Constantia" w:hAnsi="Constantia"/>
                 <w:color w:val="000000"/>
@@ -3700,7 +3493,6 @@
           <w:p>
             <w:pPr>
               <w:pStyle w:val="Apa"/>
-              <w:ind w:firstLine="0"/>
               <w:rPr>
                 <w:rFonts w:ascii="Constantia" w:hAnsi="Constantia"/>
                 <w:color w:val="000000"/>
@@ -3718,7 +3510,6 @@
           <w:p>
             <w:pPr>
               <w:pStyle w:val="Apa"/>
-              <w:ind w:firstLine="0"/>
               <w:rPr>
                 <w:rFonts w:ascii="Constantia" w:hAnsi="Constantia"/>
                 <w:color w:val="000000"/>
@@ -3736,7 +3527,6 @@
           <w:p>
             <w:pPr>
               <w:pStyle w:val="Apa"/>
-              <w:ind w:firstLine="0"/>
               <w:rPr>
                 <w:rFonts w:ascii="Constantia" w:hAnsi="Constantia"/>
                 <w:color w:val="000000"/>
@@ -3754,7 +3544,6 @@
           <w:p>
             <w:pPr>
               <w:pStyle w:val="Apa"/>
-              <w:ind w:firstLine="0"/>
               <w:rPr>
                 <w:rFonts w:ascii="Constantia" w:hAnsi="Constantia"/>
                 <w:color w:val="000000"/>
@@ -3772,7 +3561,6 @@
           <w:p>
             <w:pPr>
               <w:pStyle w:val="Apa"/>
-              <w:ind w:firstLine="0"/>
               <w:rPr>
                 <w:rFonts w:ascii="Constantia" w:hAnsi="Constantia"/>
                 <w:color w:val="000000"/>
@@ -3790,7 +3578,6 @@
           <w:p>
             <w:pPr>
               <w:pStyle w:val="Apa"/>
-              <w:ind w:firstLine="0"/>
               <w:rPr>
                 <w:rFonts w:ascii="Constantia" w:hAnsi="Constantia"/>
                 <w:color w:val="000000"/>
@@ -3808,7 +3595,6 @@
           <w:p>
             <w:pPr>
               <w:pStyle w:val="Apa"/>
-              <w:ind w:firstLine="0"/>
               <w:rPr>
                 <w:rFonts w:ascii="Constantia" w:hAnsi="Constantia"/>
                 <w:color w:val="000000"/>
@@ -3826,7 +3612,6 @@
           <w:p>
             <w:pPr>
               <w:pStyle w:val="Apa"/>
-              <w:ind w:firstLine="0"/>
               <w:rPr>
                 <w:rFonts w:ascii="Constantia" w:hAnsi="Constantia"/>
                 <w:color w:val="000000"/>
@@ -3844,7 +3629,6 @@
           <w:p>
             <w:pPr>
               <w:pStyle w:val="Apa"/>
-              <w:ind w:firstLine="0"/>
               <w:rPr>
                 <w:rFonts w:ascii="Constantia" w:hAnsi="Constantia"/>
                 <w:color w:val="000000"/>
@@ -3862,7 +3646,6 @@
           <w:p>
             <w:pPr>
               <w:pStyle w:val="Apa"/>
-              <w:ind w:firstLine="0"/>
               <w:rPr>
                 <w:rFonts w:ascii="Constantia" w:hAnsi="Constantia"/>
                 <w:color w:val="000000"/>
@@ -3880,7 +3663,6 @@
           <w:p>
             <w:pPr>
               <w:pStyle w:val="Apa"/>
-              <w:ind w:firstLine="0"/>
               <w:rPr>
                 <w:rFonts w:ascii="Constantia" w:hAnsi="Constantia"/>
                 <w:color w:val="000000"/>
@@ -3898,7 +3680,6 @@
           <w:p>
             <w:pPr>
               <w:pStyle w:val="Apa"/>
-              <w:ind w:firstLine="0"/>
               <w:rPr>
                 <w:rFonts w:ascii="Constantia" w:hAnsi="Constantia"/>
                 <w:color w:val="000000"/>
@@ -3916,7 +3697,6 @@
           <w:p>
             <w:pPr>
               <w:pStyle w:val="Apa"/>
-              <w:ind w:firstLine="0"/>
               <w:rPr>
                 <w:rFonts w:ascii="Constantia" w:hAnsi="Constantia"/>
                 <w:color w:val="000000"/>
@@ -3934,7 +3714,6 @@
           <w:p>
             <w:pPr>
               <w:pStyle w:val="Apa"/>
-              <w:ind w:firstLine="0"/>
               <w:rPr>
                 <w:rFonts w:ascii="Constantia" w:hAnsi="Constantia"/>
                 <w:color w:val="000000"/>
@@ -3952,7 +3731,6 @@
           <w:p>
             <w:pPr>
               <w:pStyle w:val="Apa"/>
-              <w:ind w:firstLine="0"/>
               <w:rPr>
                 <w:rFonts w:ascii="Constantia" w:hAnsi="Constantia"/>
                 <w:color w:val="000000"/>
@@ -3970,7 +3748,6 @@
           <w:p>
             <w:pPr>
               <w:pStyle w:val="Apa"/>
-              <w:ind w:firstLine="0"/>
               <w:rPr>
                 <w:rFonts w:ascii="Constantia" w:hAnsi="Constantia"/>
                 <w:color w:val="000000"/>
@@ -3988,7 +3765,6 @@
           <w:p>
             <w:pPr>
               <w:pStyle w:val="Apa"/>
-              <w:ind w:firstLine="0"/>
               <w:rPr>
                 <w:rFonts w:ascii="Constantia" w:hAnsi="Constantia"/>
                 <w:color w:val="000000"/>
@@ -4012,7 +3788,6 @@
           <w:p>
             <w:pPr>
               <w:pStyle w:val="Apa"/>
-              <w:ind w:firstLine="0"/>
               <w:rPr>
                 <w:rFonts w:ascii="Constantia" w:hAnsi="Constantia"/>
                 <w:color w:val="000000"/>
@@ -4039,7 +3814,6 @@
           <w:p>
             <w:pPr>
               <w:pStyle w:val="Apa"/>
-              <w:ind w:firstLine="0"/>
               <w:rPr>
                 <w:rFonts w:ascii="Constantia" w:hAnsi="Constantia"/>
                 <w:color w:val="000000"/>
@@ -4057,7 +3831,6 @@
           <w:p>
             <w:pPr>
               <w:pStyle w:val="Apa"/>
-              <w:ind w:firstLine="0"/>
               <w:rPr>
                 <w:rFonts w:ascii="Constantia" w:hAnsi="Constantia"/>
                 <w:color w:val="000000"/>
@@ -4075,7 +3848,6 @@
           <w:p>
             <w:pPr>
               <w:pStyle w:val="Apa"/>
-              <w:ind w:firstLine="0"/>
               <w:rPr>
                 <w:rFonts w:ascii="Constantia" w:hAnsi="Constantia"/>
                 <w:color w:val="000000"/>
@@ -4093,7 +3865,6 @@
           <w:p>
             <w:pPr>
               <w:pStyle w:val="Apa"/>
-              <w:ind w:firstLine="0"/>
               <w:rPr>
                 <w:rFonts w:ascii="Constantia" w:hAnsi="Constantia"/>
                 <w:color w:val="000000"/>
@@ -4111,7 +3882,6 @@
           <w:p>
             <w:pPr>
               <w:pStyle w:val="Apa"/>
-              <w:ind w:firstLine="0"/>
               <w:rPr>
                 <w:rFonts w:ascii="Constantia" w:hAnsi="Constantia"/>
                 <w:color w:val="000000"/>
@@ -4129,7 +3899,6 @@
           <w:p>
             <w:pPr>
               <w:pStyle w:val="Apa"/>
-              <w:ind w:firstLine="0"/>
               <w:rPr>
                 <w:rFonts w:ascii="Constantia" w:hAnsi="Constantia"/>
                 <w:color w:val="000000"/>
@@ -4147,7 +3916,6 @@
           <w:p>
             <w:pPr>
               <w:pStyle w:val="Apa"/>
-              <w:ind w:firstLine="0"/>
               <w:rPr>
                 <w:rFonts w:ascii="Constantia" w:hAnsi="Constantia"/>
                 <w:color w:val="000000"/>
@@ -4165,7 +3933,6 @@
           <w:p>
             <w:pPr>
               <w:pStyle w:val="Apa"/>
-              <w:ind w:firstLine="0"/>
               <w:rPr>
                 <w:rFonts w:ascii="Constantia" w:hAnsi="Constantia"/>
                 <w:color w:val="000000"/>
@@ -4183,7 +3950,6 @@
           <w:p>
             <w:pPr>
               <w:pStyle w:val="Apa"/>
-              <w:ind w:firstLine="0"/>
               <w:rPr>
                 <w:rFonts w:ascii="Constantia" w:hAnsi="Constantia"/>
                 <w:color w:val="000000"/>
@@ -4201,7 +3967,6 @@
           <w:p>
             <w:pPr>
               <w:pStyle w:val="Apa"/>
-              <w:ind w:firstLine="0"/>
               <w:rPr>
                 <w:rFonts w:ascii="Constantia" w:hAnsi="Constantia"/>
                 <w:color w:val="000000"/>
@@ -4219,7 +3984,6 @@
           <w:p>
             <w:pPr>
               <w:pStyle w:val="Apa"/>
-              <w:ind w:firstLine="0"/>
               <w:rPr>
                 <w:rFonts w:ascii="Constantia" w:hAnsi="Constantia"/>
                 <w:color w:val="000000"/>
@@ -4237,7 +4001,6 @@
           <w:p>
             <w:pPr>
               <w:pStyle w:val="Apa"/>
-              <w:ind w:firstLine="0"/>
               <w:rPr>
                 <w:rFonts w:ascii="Constantia" w:hAnsi="Constantia"/>
                 <w:color w:val="000000"/>
@@ -4255,7 +4018,6 @@
           <w:p>
             <w:pPr>
               <w:pStyle w:val="Apa"/>
-              <w:ind w:firstLine="0"/>
               <w:rPr>
                 <w:rFonts w:ascii="Constantia" w:hAnsi="Constantia"/>
                 <w:color w:val="000000"/>
@@ -4273,7 +4035,6 @@
           <w:p>
             <w:pPr>
               <w:pStyle w:val="Apa"/>
-              <w:ind w:firstLine="0"/>
               <w:rPr>
                 <w:rFonts w:ascii="Constantia" w:hAnsi="Constantia"/>
                 <w:color w:val="000000"/>
@@ -4291,7 +4052,6 @@
           <w:p>
             <w:pPr>
               <w:pStyle w:val="Apa"/>
-              <w:ind w:firstLine="0"/>
               <w:rPr>
                 <w:rFonts w:ascii="Constantia" w:hAnsi="Constantia"/>
                 <w:color w:val="000000"/>
@@ -4309,7 +4069,6 @@
           <w:p>
             <w:pPr>
               <w:pStyle w:val="Apa"/>
-              <w:ind w:firstLine="0"/>
               <w:rPr>
                 <w:rFonts w:ascii="Constantia" w:hAnsi="Constantia"/>
                 <w:color w:val="000000"/>
@@ -4327,7 +4086,6 @@
           <w:p>
             <w:pPr>
               <w:pStyle w:val="Apa"/>
-              <w:ind w:firstLine="0"/>
               <w:rPr>
                 <w:rFonts w:ascii="Constantia" w:hAnsi="Constantia"/>
                 <w:color w:val="000000"/>
@@ -4345,7 +4103,6 @@
           <w:p>
             <w:pPr>
               <w:pStyle w:val="Apa"/>
-              <w:ind w:firstLine="0"/>
               <w:rPr>
                 <w:rFonts w:ascii="Constantia" w:hAnsi="Constantia"/>
                 <w:color w:val="000000"/>
@@ -4363,7 +4120,6 @@
           <w:p>
             <w:pPr>
               <w:pStyle w:val="Apa"/>
-              <w:ind w:firstLine="0"/>
               <w:rPr>
                 <w:rFonts w:ascii="Constantia" w:hAnsi="Constantia"/>
                 <w:color w:val="000000"/>
@@ -4381,7 +4137,6 @@
           <w:p>
             <w:pPr>
               <w:pStyle w:val="Apa"/>
-              <w:ind w:firstLine="0"/>
               <w:rPr>
                 <w:rFonts w:ascii="Constantia" w:hAnsi="Constantia"/>
                 <w:color w:val="000000"/>
@@ -4405,7 +4160,6 @@
           <w:p>
             <w:pPr>
               <w:pStyle w:val="Apa"/>
-              <w:ind w:firstLine="0"/>
               <w:rPr>
                 <w:rFonts w:ascii="Constantia" w:hAnsi="Constantia"/>
                 <w:color w:val="000000"/>
@@ -4432,7 +4186,6 @@
           <w:p>
             <w:pPr>
               <w:pStyle w:val="Apa"/>
-              <w:ind w:firstLine="0"/>
               <w:rPr>
                 <w:rFonts w:ascii="Constantia" w:hAnsi="Constantia"/>
                 <w:color w:val="000000"/>
@@ -4450,7 +4203,6 @@
           <w:p>
             <w:pPr>
               <w:pStyle w:val="Apa"/>
-              <w:ind w:firstLine="0"/>
               <w:rPr>
                 <w:rFonts w:ascii="Constantia" w:hAnsi="Constantia"/>
                 <w:color w:val="000000"/>
@@ -4468,7 +4220,6 @@
           <w:p>
             <w:pPr>
               <w:pStyle w:val="Apa"/>
-              <w:ind w:firstLine="0"/>
               <w:rPr>
                 <w:rFonts w:ascii="Constantia" w:hAnsi="Constantia"/>
                 <w:color w:val="000000"/>
@@ -4486,7 +4237,6 @@
           <w:p>
             <w:pPr>
               <w:pStyle w:val="Apa"/>
-              <w:ind w:firstLine="0"/>
               <w:rPr>
                 <w:rFonts w:ascii="Constantia" w:hAnsi="Constantia"/>
                 <w:color w:val="000000"/>
@@ -4504,7 +4254,6 @@
           <w:p>
             <w:pPr>
               <w:pStyle w:val="Apa"/>
-              <w:ind w:firstLine="0"/>
               <w:rPr>
                 <w:rFonts w:ascii="Constantia" w:hAnsi="Constantia"/>
                 <w:color w:val="000000"/>
@@ -4522,7 +4271,6 @@
           <w:p>
             <w:pPr>
               <w:pStyle w:val="Apa"/>
-              <w:ind w:firstLine="0"/>
               <w:rPr>
                 <w:rFonts w:ascii="Constantia" w:hAnsi="Constantia"/>
                 <w:color w:val="000000"/>
@@ -4540,7 +4288,6 @@
           <w:p>
             <w:pPr>
               <w:pStyle w:val="Apa"/>
-              <w:ind w:firstLine="0"/>
               <w:rPr>
                 <w:rFonts w:ascii="Constantia" w:hAnsi="Constantia"/>
                 <w:color w:val="000000"/>
@@ -4558,7 +4305,6 @@
           <w:p>
             <w:pPr>
               <w:pStyle w:val="Apa"/>
-              <w:ind w:firstLine="0"/>
               <w:rPr>
                 <w:rFonts w:ascii="Constantia" w:hAnsi="Constantia"/>
                 <w:color w:val="000000"/>
@@ -4576,7 +4322,6 @@
           <w:p>
             <w:pPr>
               <w:pStyle w:val="Apa"/>
-              <w:ind w:firstLine="0"/>
               <w:rPr>
                 <w:rFonts w:ascii="Constantia" w:hAnsi="Constantia"/>
                 <w:color w:val="000000"/>
@@ -4594,7 +4339,6 @@
           <w:p>
             <w:pPr>
               <w:pStyle w:val="Apa"/>
-              <w:ind w:firstLine="0"/>
               <w:rPr>
                 <w:rFonts w:ascii="Constantia" w:hAnsi="Constantia"/>
                 <w:color w:val="000000"/>
@@ -4612,7 +4356,6 @@
           <w:p>
             <w:pPr>
               <w:pStyle w:val="Apa"/>
-              <w:ind w:firstLine="0"/>
               <w:rPr>
                 <w:rFonts w:ascii="Constantia" w:hAnsi="Constantia"/>
                 <w:color w:val="000000"/>
@@ -4630,7 +4373,6 @@
           <w:p>
             <w:pPr>
               <w:pStyle w:val="Apa"/>
-              <w:ind w:firstLine="0"/>
               <w:rPr>
                 <w:rFonts w:ascii="Constantia" w:hAnsi="Constantia"/>
                 <w:color w:val="000000"/>
@@ -4648,7 +4390,6 @@
           <w:p>
             <w:pPr>
               <w:pStyle w:val="Apa"/>
-              <w:ind w:firstLine="0"/>
               <w:rPr>
                 <w:rFonts w:ascii="Constantia" w:hAnsi="Constantia"/>
                 <w:color w:val="000000"/>
@@ -4666,7 +4407,6 @@
           <w:p>
             <w:pPr>
               <w:pStyle w:val="Apa"/>
-              <w:ind w:firstLine="0"/>
               <w:rPr>
                 <w:rFonts w:ascii="Constantia" w:hAnsi="Constantia"/>
                 <w:color w:val="000000"/>
@@ -4684,7 +4424,6 @@
           <w:p>
             <w:pPr>
               <w:pStyle w:val="Apa"/>
-              <w:ind w:firstLine="0"/>
               <w:rPr>
                 <w:rFonts w:ascii="Constantia" w:hAnsi="Constantia"/>
                 <w:color w:val="000000"/>
@@ -4702,7 +4441,6 @@
           <w:p>
             <w:pPr>
               <w:pStyle w:val="Apa"/>
-              <w:ind w:firstLine="0"/>
               <w:rPr>
                 <w:rFonts w:ascii="Constantia" w:hAnsi="Constantia"/>
                 <w:color w:val="000000"/>
@@ -4720,7 +4458,6 @@
           <w:p>
             <w:pPr>
               <w:pStyle w:val="Apa"/>
-              <w:ind w:firstLine="0"/>
               <w:rPr>
                 <w:rFonts w:ascii="Constantia" w:hAnsi="Constantia"/>
                 <w:color w:val="000000"/>
@@ -4738,7 +4475,6 @@
           <w:p>
             <w:pPr>
               <w:pStyle w:val="Apa"/>
-              <w:ind w:firstLine="0"/>
               <w:rPr>
                 <w:rFonts w:ascii="Constantia" w:hAnsi="Constantia"/>
                 <w:color w:val="000000"/>
@@ -4756,7 +4492,6 @@
           <w:p>
             <w:pPr>
               <w:pStyle w:val="Apa"/>
-              <w:ind w:firstLine="0"/>
               <w:rPr>
                 <w:rFonts w:ascii="Constantia" w:hAnsi="Constantia"/>
                 <w:color w:val="000000"/>
@@ -4774,7 +4509,6 @@
           <w:p>
             <w:pPr>
               <w:pStyle w:val="Apa"/>
-              <w:ind w:firstLine="0"/>
               <w:rPr>
                 <w:rFonts w:ascii="Constantia" w:hAnsi="Constantia"/>
                 <w:color w:val="000000"/>
@@ -4798,7 +4532,6 @@
           <w:p>
             <w:pPr>
               <w:pStyle w:val="Apa"/>
-              <w:ind w:firstLine="0"/>
               <w:rPr>
                 <w:rFonts w:ascii="Constantia" w:hAnsi="Constantia"/>
                 <w:color w:val="000000"/>
@@ -4825,7 +4558,6 @@
           <w:p>
             <w:pPr>
               <w:pStyle w:val="Apa"/>
-              <w:ind w:firstLine="0"/>
               <w:rPr>
                 <w:rFonts w:ascii="Constantia" w:hAnsi="Constantia"/>
                 <w:color w:val="000000"/>
@@ -4843,7 +4575,6 @@
           <w:p>
             <w:pPr>
               <w:pStyle w:val="Apa"/>
-              <w:ind w:firstLine="0"/>
               <w:rPr>
                 <w:rFonts w:ascii="Constantia" w:hAnsi="Constantia"/>
                 <w:color w:val="000000"/>
@@ -4861,7 +4592,6 @@
           <w:p>
             <w:pPr>
               <w:pStyle w:val="Apa"/>
-              <w:ind w:firstLine="0"/>
               <w:rPr>
                 <w:rFonts w:ascii="Constantia" w:hAnsi="Constantia"/>
                 <w:color w:val="000000"/>
@@ -4879,7 +4609,6 @@
           <w:p>
             <w:pPr>
               <w:pStyle w:val="Apa"/>
-              <w:ind w:firstLine="0"/>
               <w:rPr>
                 <w:rFonts w:ascii="Constantia" w:hAnsi="Constantia"/>
                 <w:color w:val="000000"/>
@@ -4897,7 +4626,6 @@
           <w:p>
             <w:pPr>
               <w:pStyle w:val="Apa"/>
-              <w:ind w:firstLine="0"/>
               <w:rPr>
                 <w:rFonts w:ascii="Constantia" w:hAnsi="Constantia"/>
                 <w:color w:val="000000"/>
@@ -4915,7 +4643,6 @@
           <w:p>
             <w:pPr>
               <w:pStyle w:val="Apa"/>
-              <w:ind w:firstLine="0"/>
               <w:rPr>
                 <w:rFonts w:ascii="Constantia" w:hAnsi="Constantia"/>
                 <w:color w:val="000000"/>
@@ -4933,7 +4660,6 @@
           <w:p>
             <w:pPr>
               <w:pStyle w:val="Apa"/>
-              <w:ind w:firstLine="0"/>
               <w:rPr>
                 <w:rFonts w:ascii="Constantia" w:hAnsi="Constantia"/>
                 <w:color w:val="000000"/>
@@ -4951,7 +4677,6 @@
           <w:p>
             <w:pPr>
               <w:pStyle w:val="Apa"/>
-              <w:ind w:firstLine="0"/>
               <w:rPr>
                 <w:rFonts w:ascii="Constantia" w:hAnsi="Constantia"/>
                 <w:color w:val="000000"/>
@@ -4969,7 +4694,6 @@
           <w:p>
             <w:pPr>
               <w:pStyle w:val="Apa"/>
-              <w:ind w:firstLine="0"/>
               <w:rPr>
                 <w:rFonts w:ascii="Constantia" w:hAnsi="Constantia"/>
                 <w:color w:val="000000"/>
@@ -4987,7 +4711,6 @@
           <w:p>
             <w:pPr>
               <w:pStyle w:val="Apa"/>
-              <w:ind w:firstLine="0"/>
               <w:rPr>
                 <w:rFonts w:ascii="Constantia" w:hAnsi="Constantia"/>
                 <w:color w:val="000000"/>
@@ -5005,7 +4728,6 @@
           <w:p>
             <w:pPr>
               <w:pStyle w:val="Apa"/>
-              <w:ind w:firstLine="0"/>
               <w:rPr>
                 <w:rFonts w:ascii="Constantia" w:hAnsi="Constantia"/>
                 <w:color w:val="000000"/>
@@ -5023,7 +4745,6 @@
           <w:p>
             <w:pPr>
               <w:pStyle w:val="Apa"/>
-              <w:ind w:firstLine="0"/>
               <w:rPr>
                 <w:rFonts w:ascii="Constantia" w:hAnsi="Constantia"/>
                 <w:color w:val="000000"/>
@@ -5041,7 +4762,6 @@
           <w:p>
             <w:pPr>
               <w:pStyle w:val="Apa"/>
-              <w:ind w:firstLine="0"/>
               <w:rPr>
                 <w:rFonts w:ascii="Constantia" w:hAnsi="Constantia"/>
                 <w:color w:val="000000"/>
@@ -5059,7 +4779,6 @@
           <w:p>
             <w:pPr>
               <w:pStyle w:val="Apa"/>
-              <w:ind w:firstLine="0"/>
               <w:rPr>
                 <w:rFonts w:ascii="Constantia" w:hAnsi="Constantia"/>
                 <w:color w:val="000000"/>
@@ -5077,7 +4796,6 @@
           <w:p>
             <w:pPr>
               <w:pStyle w:val="Apa"/>
-              <w:ind w:firstLine="0"/>
               <w:rPr>
                 <w:rFonts w:ascii="Constantia" w:hAnsi="Constantia"/>
                 <w:color w:val="000000"/>
@@ -5095,7 +4813,6 @@
           <w:p>
             <w:pPr>
               <w:pStyle w:val="Apa"/>
-              <w:ind w:firstLine="0"/>
               <w:rPr>
                 <w:rFonts w:ascii="Constantia" w:hAnsi="Constantia"/>
                 <w:color w:val="000000"/>
@@ -5113,7 +4830,6 @@
           <w:p>
             <w:pPr>
               <w:pStyle w:val="Apa"/>
-              <w:ind w:firstLine="0"/>
               <w:rPr>
                 <w:rFonts w:ascii="Constantia" w:hAnsi="Constantia"/>
                 <w:color w:val="000000"/>
@@ -5131,7 +4847,6 @@
           <w:p>
             <w:pPr>
               <w:pStyle w:val="Apa"/>
-              <w:ind w:firstLine="0"/>
               <w:rPr>
                 <w:rFonts w:ascii="Constantia" w:hAnsi="Constantia"/>
                 <w:color w:val="000000"/>
@@ -5149,7 +4864,6 @@
           <w:p>
             <w:pPr>
               <w:pStyle w:val="Apa"/>
-              <w:ind w:firstLine="0"/>
               <w:rPr>
                 <w:rFonts w:ascii="Constantia" w:hAnsi="Constantia"/>
                 <w:color w:val="000000"/>
@@ -5167,7 +4881,6 @@
           <w:p>
             <w:pPr>
               <w:pStyle w:val="Apa"/>
-              <w:ind w:firstLine="0"/>
               <w:rPr>
                 <w:rFonts w:ascii="Constantia" w:hAnsi="Constantia"/>
                 <w:color w:val="000000"/>
@@ -5191,7 +4904,6 @@
           <w:p>
             <w:pPr>
               <w:pStyle w:val="Apa"/>
-              <w:ind w:firstLine="0"/>
               <w:rPr>
                 <w:rFonts w:ascii="Constantia" w:hAnsi="Constantia"/>
                 <w:color w:val="000000"/>
@@ -5212,7 +4924,6 @@
           <w:p>
             <w:pPr>
               <w:pStyle w:val="Apa"/>
-              <w:ind w:firstLine="0"/>
               <w:rPr>
                 <w:rFonts w:ascii="Constantia" w:hAnsi="Constantia"/>
                 <w:color w:val="000000"/>
@@ -5239,7 +4950,6 @@
           <w:p>
             <w:pPr>
               <w:pStyle w:val="Apa"/>
-              <w:ind w:firstLine="0"/>
               <w:rPr>
                 <w:rFonts w:ascii="Constantia" w:hAnsi="Constantia"/>
                 <w:color w:val="000000"/>
@@ -5257,7 +4967,6 @@
           <w:p>
             <w:pPr>
               <w:pStyle w:val="Apa"/>
-              <w:ind w:firstLine="0"/>
               <w:rPr>
                 <w:rFonts w:ascii="Constantia" w:hAnsi="Constantia"/>
                 <w:color w:val="000000"/>
@@ -5275,7 +4984,6 @@
           <w:p>
             <w:pPr>
               <w:pStyle w:val="Apa"/>
-              <w:ind w:firstLine="0"/>
               <w:rPr>
                 <w:rFonts w:ascii="Constantia" w:hAnsi="Constantia"/>
                 <w:color w:val="000000"/>
@@ -5293,7 +5001,6 @@
           <w:p>
             <w:pPr>
               <w:pStyle w:val="Apa"/>
-              <w:ind w:firstLine="0"/>
               <w:rPr>
                 <w:rFonts w:ascii="Constantia" w:hAnsi="Constantia"/>
                 <w:color w:val="000000"/>
@@ -5311,7 +5018,6 @@
           <w:p>
             <w:pPr>
               <w:pStyle w:val="Apa"/>
-              <w:ind w:firstLine="0"/>
               <w:rPr>
                 <w:rFonts w:ascii="Constantia" w:hAnsi="Constantia"/>
                 <w:color w:val="000000"/>
@@ -5329,7 +5035,6 @@
           <w:p>
             <w:pPr>
               <w:pStyle w:val="Apa"/>
-              <w:ind w:firstLine="0"/>
               <w:rPr>
                 <w:rFonts w:ascii="Constantia" w:hAnsi="Constantia"/>
                 <w:color w:val="000000"/>
@@ -5347,7 +5052,6 @@
           <w:p>
             <w:pPr>
               <w:pStyle w:val="Apa"/>
-              <w:ind w:firstLine="0"/>
               <w:rPr>
                 <w:rFonts w:ascii="Constantia" w:hAnsi="Constantia"/>
                 <w:color w:val="000000"/>
@@ -5365,7 +5069,6 @@
           <w:p>
             <w:pPr>
               <w:pStyle w:val="Apa"/>
-              <w:ind w:firstLine="0"/>
               <w:rPr>
                 <w:rFonts w:ascii="Constantia" w:hAnsi="Constantia"/>
                 <w:color w:val="000000"/>
@@ -5383,7 +5086,6 @@
           <w:p>
             <w:pPr>
               <w:pStyle w:val="Apa"/>
-              <w:ind w:firstLine="0"/>
               <w:rPr>
                 <w:rFonts w:ascii="Constantia" w:hAnsi="Constantia"/>
                 <w:color w:val="000000"/>
@@ -5401,7 +5103,6 @@
           <w:p>
             <w:pPr>
               <w:pStyle w:val="Apa"/>
-              <w:ind w:firstLine="0"/>
               <w:rPr>
                 <w:rFonts w:ascii="Constantia" w:hAnsi="Constantia"/>
                 <w:color w:val="000000"/>
@@ -5419,7 +5120,6 @@
           <w:p>
             <w:pPr>
               <w:pStyle w:val="Apa"/>
-              <w:ind w:firstLine="0"/>
               <w:rPr>
                 <w:rFonts w:ascii="Constantia" w:hAnsi="Constantia"/>
                 <w:color w:val="000000"/>
@@ -5437,7 +5137,6 @@
           <w:p>
             <w:pPr>
               <w:pStyle w:val="Apa"/>
-              <w:ind w:firstLine="0"/>
               <w:rPr>
                 <w:rFonts w:ascii="Constantia" w:hAnsi="Constantia"/>
                 <w:color w:val="000000"/>
@@ -5455,7 +5154,6 @@
           <w:p>
             <w:pPr>
               <w:pStyle w:val="Apa"/>
-              <w:ind w:firstLine="0"/>
               <w:rPr>
                 <w:rFonts w:ascii="Constantia" w:hAnsi="Constantia"/>
                 <w:color w:val="000000"/>
@@ -5473,7 +5171,6 @@
           <w:p>
             <w:pPr>
               <w:pStyle w:val="Apa"/>
-              <w:ind w:firstLine="0"/>
               <w:rPr>
                 <w:rFonts w:ascii="Constantia" w:hAnsi="Constantia"/>
                 <w:color w:val="000000"/>
@@ -5491,7 +5188,6 @@
           <w:p>
             <w:pPr>
               <w:pStyle w:val="Apa"/>
-              <w:ind w:firstLine="0"/>
               <w:rPr>
                 <w:rFonts w:ascii="Constantia" w:hAnsi="Constantia"/>
                 <w:color w:val="000000"/>
@@ -5509,7 +5205,6 @@
           <w:p>
             <w:pPr>
               <w:pStyle w:val="Apa"/>
-              <w:ind w:firstLine="0"/>
               <w:rPr>
                 <w:rFonts w:ascii="Constantia" w:hAnsi="Constantia"/>
                 <w:color w:val="000000"/>
@@ -5527,7 +5222,6 @@
           <w:p>
             <w:pPr>
               <w:pStyle w:val="Apa"/>
-              <w:ind w:firstLine="0"/>
               <w:rPr>
                 <w:rFonts w:ascii="Constantia" w:hAnsi="Constantia"/>
                 <w:color w:val="000000"/>
@@ -5545,7 +5239,6 @@
           <w:p>
             <w:pPr>
               <w:pStyle w:val="Apa"/>
-              <w:ind w:firstLine="0"/>
               <w:rPr>
                 <w:rFonts w:ascii="Constantia" w:hAnsi="Constantia"/>
                 <w:color w:val="000000"/>
@@ -5563,7 +5256,6 @@
           <w:p>
             <w:pPr>
               <w:pStyle w:val="Apa"/>
-              <w:ind w:firstLine="0"/>
               <w:rPr>
                 <w:rFonts w:ascii="Constantia" w:hAnsi="Constantia"/>
                 <w:color w:val="000000"/>
@@ -5581,7 +5273,6 @@
           <w:p>
             <w:pPr>
               <w:pStyle w:val="Apa"/>
-              <w:ind w:firstLine="0"/>
               <w:rPr>
                 <w:rFonts w:ascii="Constantia" w:hAnsi="Constantia"/>
                 <w:color w:val="000000"/>
@@ -5605,7 +5296,6 @@
           <w:p>
             <w:pPr>
               <w:pStyle w:val="Apa"/>
-              <w:ind w:firstLine="0"/>
               <w:rPr>
                 <w:rFonts w:ascii="Constantia" w:hAnsi="Constantia"/>
                 <w:color w:val="000000"/>
@@ -5632,7 +5322,6 @@
           <w:p>
             <w:pPr>
               <w:pStyle w:val="Apa"/>
-              <w:ind w:firstLine="0"/>
               <w:rPr>
                 <w:rFonts w:ascii="Constantia" w:hAnsi="Constantia"/>
                 <w:color w:val="000000"/>
@@ -5650,7 +5339,6 @@
           <w:p>
             <w:pPr>
               <w:pStyle w:val="Apa"/>
-              <w:ind w:firstLine="0"/>
               <w:rPr>
                 <w:rFonts w:ascii="Constantia" w:hAnsi="Constantia"/>
                 <w:color w:val="000000"/>
@@ -5668,7 +5356,6 @@
           <w:p>
             <w:pPr>
               <w:pStyle w:val="Apa"/>
-              <w:ind w:firstLine="0"/>
               <w:rPr>
                 <w:rFonts w:ascii="Constantia" w:hAnsi="Constantia"/>
                 <w:color w:val="000000"/>
@@ -5686,7 +5373,6 @@
           <w:p>
             <w:pPr>
               <w:pStyle w:val="Apa"/>
-              <w:ind w:firstLine="0"/>
               <w:rPr>
                 <w:rFonts w:ascii="Constantia" w:hAnsi="Constantia"/>
                 <w:color w:val="000000"/>
@@ -5704,7 +5390,6 @@
           <w:p>
             <w:pPr>
               <w:pStyle w:val="Apa"/>
-              <w:ind w:firstLine="0"/>
               <w:rPr>
                 <w:rFonts w:ascii="Constantia" w:hAnsi="Constantia"/>
                 <w:color w:val="000000"/>
@@ -5722,7 +5407,6 @@
           <w:p>
             <w:pPr>
               <w:pStyle w:val="Apa"/>
-              <w:ind w:firstLine="0"/>
               <w:rPr>
                 <w:rFonts w:ascii="Constantia" w:hAnsi="Constantia"/>
                 <w:color w:val="000000"/>
@@ -5740,7 +5424,6 @@
           <w:p>
             <w:pPr>
               <w:pStyle w:val="Apa"/>
-              <w:ind w:firstLine="0"/>
               <w:rPr>
                 <w:rFonts w:ascii="Constantia" w:hAnsi="Constantia"/>
                 <w:color w:val="000000"/>
@@ -5758,7 +5441,6 @@
           <w:p>
             <w:pPr>
               <w:pStyle w:val="Apa"/>
-              <w:ind w:firstLine="0"/>
               <w:rPr>
                 <w:rFonts w:ascii="Constantia" w:hAnsi="Constantia"/>
                 <w:color w:val="000000"/>
@@ -5776,7 +5458,6 @@
           <w:p>
             <w:pPr>
               <w:pStyle w:val="Apa"/>
-              <w:ind w:firstLine="0"/>
               <w:rPr>
                 <w:rFonts w:ascii="Constantia" w:hAnsi="Constantia"/>
                 <w:color w:val="000000"/>
@@ -5794,7 +5475,6 @@
           <w:p>
             <w:pPr>
               <w:pStyle w:val="Apa"/>
-              <w:ind w:firstLine="0"/>
               <w:rPr>
                 <w:rFonts w:ascii="Constantia" w:hAnsi="Constantia"/>
                 <w:color w:val="000000"/>
@@ -5812,7 +5492,6 @@
           <w:p>
             <w:pPr>
               <w:pStyle w:val="Apa"/>
-              <w:ind w:firstLine="0"/>
               <w:rPr>
                 <w:rFonts w:ascii="Constantia" w:hAnsi="Constantia"/>
                 <w:color w:val="000000"/>
@@ -5830,7 +5509,6 @@
           <w:p>
             <w:pPr>
               <w:pStyle w:val="Apa"/>
-              <w:ind w:firstLine="0"/>
               <w:rPr>
                 <w:rFonts w:ascii="Constantia" w:hAnsi="Constantia"/>
                 <w:color w:val="000000"/>
@@ -5848,7 +5526,6 @@
           <w:p>
             <w:pPr>
               <w:pStyle w:val="Apa"/>
-              <w:ind w:firstLine="0"/>
               <w:rPr>
                 <w:rFonts w:ascii="Constantia" w:hAnsi="Constantia"/>
                 <w:color w:val="000000"/>
@@ -5866,7 +5543,6 @@
           <w:p>
             <w:pPr>
               <w:pStyle w:val="Apa"/>
-              <w:ind w:firstLine="0"/>
               <w:rPr>
                 <w:rFonts w:ascii="Constantia" w:hAnsi="Constantia"/>
                 <w:color w:val="000000"/>
@@ -5884,7 +5560,6 @@
           <w:p>
             <w:pPr>
               <w:pStyle w:val="Apa"/>
-              <w:ind w:firstLine="0"/>
               <w:rPr>
                 <w:rFonts w:ascii="Constantia" w:hAnsi="Constantia"/>
                 <w:color w:val="000000"/>
@@ -5902,7 +5577,6 @@
           <w:p>
             <w:pPr>
               <w:pStyle w:val="Apa"/>
-              <w:ind w:firstLine="0"/>
               <w:rPr>
                 <w:rFonts w:ascii="Constantia" w:hAnsi="Constantia"/>
                 <w:color w:val="000000"/>
@@ -5920,7 +5594,6 @@
           <w:p>
             <w:pPr>
               <w:pStyle w:val="Apa"/>
-              <w:ind w:firstLine="0"/>
               <w:rPr>
                 <w:rFonts w:ascii="Constantia" w:hAnsi="Constantia"/>
                 <w:color w:val="000000"/>
@@ -5938,7 +5611,6 @@
           <w:p>
             <w:pPr>
               <w:pStyle w:val="Apa"/>
-              <w:ind w:firstLine="0"/>
               <w:rPr>
                 <w:rFonts w:ascii="Constantia" w:hAnsi="Constantia"/>
                 <w:color w:val="000000"/>
@@ -5956,7 +5628,6 @@
           <w:p>
             <w:pPr>
               <w:pStyle w:val="Apa"/>
-              <w:ind w:firstLine="0"/>
               <w:rPr>
                 <w:rFonts w:ascii="Constantia" w:hAnsi="Constantia"/>
                 <w:color w:val="000000"/>
@@ -5974,7 +5645,6 @@
           <w:p>
             <w:pPr>
               <w:pStyle w:val="Apa"/>
-              <w:ind w:firstLine="0"/>
               <w:rPr>
                 <w:rFonts w:ascii="Constantia" w:hAnsi="Constantia"/>
                 <w:color w:val="000000"/>
@@ -5998,7 +5668,6 @@
           <w:p>
             <w:pPr>
               <w:pStyle w:val="Apa"/>
-              <w:ind w:firstLine="0"/>
               <w:rPr>
                 <w:rFonts w:ascii="Constantia" w:hAnsi="Constantia"/>
                 <w:color w:val="000000"/>
@@ -6019,7 +5688,6 @@
           <w:p>
             <w:pPr>
               <w:pStyle w:val="Apa"/>
-              <w:ind w:firstLine="0"/>
               <w:rPr>
                 <w:rFonts w:ascii="Constantia" w:hAnsi="Constantia"/>
                 <w:color w:val="000000"/>
@@ -6046,7 +5714,6 @@
           <w:p>
             <w:pPr>
               <w:pStyle w:val="Apa"/>
-              <w:ind w:firstLine="0"/>
               <w:rPr>
                 <w:rFonts w:ascii="Constantia" w:hAnsi="Constantia"/>
                 <w:color w:val="000000"/>
@@ -6064,7 +5731,6 @@
           <w:p>
             <w:pPr>
               <w:pStyle w:val="Apa"/>
-              <w:ind w:firstLine="0"/>
               <w:rPr>
                 <w:rFonts w:ascii="Constantia" w:hAnsi="Constantia"/>
                 <w:color w:val="000000"/>
@@ -6082,7 +5748,6 @@
           <w:p>
             <w:pPr>
               <w:pStyle w:val="Apa"/>
-              <w:ind w:firstLine="0"/>
               <w:rPr>
                 <w:rFonts w:ascii="Constantia" w:hAnsi="Constantia"/>
                 <w:color w:val="000000"/>
@@ -6100,7 +5765,6 @@
           <w:p>
             <w:pPr>
               <w:pStyle w:val="Apa"/>
-              <w:ind w:firstLine="0"/>
               <w:rPr>
                 <w:rFonts w:ascii="Constantia" w:hAnsi="Constantia"/>
                 <w:color w:val="000000"/>
@@ -6118,7 +5782,6 @@
           <w:p>
             <w:pPr>
               <w:pStyle w:val="Apa"/>
-              <w:ind w:firstLine="0"/>
               <w:rPr>
                 <w:rFonts w:ascii="Constantia" w:hAnsi="Constantia"/>
                 <w:color w:val="000000"/>
@@ -6136,7 +5799,6 @@
           <w:p>
             <w:pPr>
               <w:pStyle w:val="Apa"/>
-              <w:ind w:firstLine="0"/>
               <w:rPr>
                 <w:rFonts w:ascii="Constantia" w:hAnsi="Constantia"/>
                 <w:color w:val="000000"/>
@@ -6154,7 +5816,6 @@
           <w:p>
             <w:pPr>
               <w:pStyle w:val="Apa"/>
-              <w:ind w:firstLine="0"/>
               <w:rPr>
                 <w:rFonts w:ascii="Constantia" w:hAnsi="Constantia"/>
                 <w:color w:val="000000"/>
@@ -6172,7 +5833,6 @@
           <w:p>
             <w:pPr>
               <w:pStyle w:val="Apa"/>
-              <w:ind w:firstLine="0"/>
               <w:rPr>
                 <w:rFonts w:ascii="Constantia" w:hAnsi="Constantia"/>
                 <w:color w:val="000000"/>
@@ -6190,7 +5850,6 @@
           <w:p>
             <w:pPr>
               <w:pStyle w:val="Apa"/>
-              <w:ind w:firstLine="0"/>
               <w:rPr>
                 <w:rFonts w:ascii="Constantia" w:hAnsi="Constantia"/>
                 <w:color w:val="000000"/>
@@ -6208,7 +5867,6 @@
           <w:p>
             <w:pPr>
               <w:pStyle w:val="Apa"/>
-              <w:ind w:firstLine="0"/>
               <w:rPr>
                 <w:rFonts w:ascii="Constantia" w:hAnsi="Constantia"/>
                 <w:color w:val="000000"/>
@@ -6226,7 +5884,6 @@
           <w:p>
             <w:pPr>
               <w:pStyle w:val="Apa"/>
-              <w:ind w:firstLine="0"/>
               <w:rPr>
                 <w:rFonts w:ascii="Constantia" w:hAnsi="Constantia"/>
                 <w:color w:val="000000"/>
@@ -6244,7 +5901,6 @@
           <w:p>
             <w:pPr>
               <w:pStyle w:val="Apa"/>
-              <w:ind w:firstLine="0"/>
               <w:rPr>
                 <w:rFonts w:ascii="Constantia" w:hAnsi="Constantia"/>
                 <w:color w:val="000000"/>
@@ -6262,7 +5918,6 @@
           <w:p>
             <w:pPr>
               <w:pStyle w:val="Apa"/>
-              <w:ind w:firstLine="0"/>
               <w:rPr>
                 <w:rFonts w:ascii="Constantia" w:hAnsi="Constantia"/>
                 <w:color w:val="000000"/>
@@ -6280,7 +5935,6 @@
           <w:p>
             <w:pPr>
               <w:pStyle w:val="Apa"/>
-              <w:ind w:firstLine="0"/>
               <w:rPr>
                 <w:rFonts w:ascii="Constantia" w:hAnsi="Constantia"/>
                 <w:color w:val="000000"/>
@@ -6298,7 +5952,6 @@
           <w:p>
             <w:pPr>
               <w:pStyle w:val="Apa"/>
-              <w:ind w:firstLine="0"/>
               <w:rPr>
                 <w:rFonts w:ascii="Constantia" w:hAnsi="Constantia"/>
                 <w:color w:val="000000"/>
@@ -6316,7 +5969,6 @@
           <w:p>
             <w:pPr>
               <w:pStyle w:val="Apa"/>
-              <w:ind w:firstLine="0"/>
               <w:rPr>
                 <w:rFonts w:ascii="Constantia" w:hAnsi="Constantia"/>
                 <w:color w:val="000000"/>
@@ -6334,7 +5986,6 @@
           <w:p>
             <w:pPr>
               <w:pStyle w:val="Apa"/>
-              <w:ind w:firstLine="0"/>
               <w:rPr>
                 <w:rFonts w:ascii="Constantia" w:hAnsi="Constantia"/>
                 <w:color w:val="000000"/>
@@ -6352,7 +6003,6 @@
           <w:p>
             <w:pPr>
               <w:pStyle w:val="Apa"/>
-              <w:ind w:firstLine="0"/>
               <w:rPr>
                 <w:rFonts w:ascii="Constantia" w:hAnsi="Constantia"/>
                 <w:color w:val="000000"/>
@@ -6370,7 +6020,6 @@
           <w:p>
             <w:pPr>
               <w:pStyle w:val="Apa"/>
-              <w:ind w:firstLine="0"/>
               <w:rPr>
                 <w:rFonts w:ascii="Constantia" w:hAnsi="Constantia"/>
                 <w:color w:val="000000"/>
@@ -6388,7 +6037,6 @@
           <w:p>
             <w:pPr>
               <w:pStyle w:val="Apa"/>
-              <w:ind w:firstLine="0"/>
               <w:rPr>
                 <w:rFonts w:ascii="Constantia" w:hAnsi="Constantia"/>
                 <w:color w:val="000000"/>
@@ -6412,7 +6060,6 @@
           <w:p>
             <w:pPr>
               <w:pStyle w:val="Apa"/>
-              <w:ind w:firstLine="0"/>
               <w:rPr>
                 <w:rFonts w:ascii="Constantia" w:hAnsi="Constantia"/>
                 <w:color w:val="000000"/>
@@ -6439,7 +6086,6 @@
           <w:p>
             <w:pPr>
               <w:pStyle w:val="Apa"/>
-              <w:ind w:firstLine="0"/>
               <w:rPr>
                 <w:rFonts w:ascii="Constantia" w:hAnsi="Constantia"/>
                 <w:color w:val="000000"/>
@@ -6457,7 +6103,6 @@
           <w:p>
             <w:pPr>
               <w:pStyle w:val="Apa"/>
-              <w:ind w:firstLine="0"/>
               <w:rPr>
                 <w:rFonts w:ascii="Constantia" w:hAnsi="Constantia"/>
                 <w:color w:val="000000"/>
@@ -6475,7 +6120,6 @@
           <w:p>
             <w:pPr>
               <w:pStyle w:val="Apa"/>
-              <w:ind w:firstLine="0"/>
               <w:rPr>
                 <w:rFonts w:ascii="Constantia" w:hAnsi="Constantia"/>
                 <w:color w:val="000000"/>
@@ -6493,7 +6137,6 @@
           <w:p>
             <w:pPr>
               <w:pStyle w:val="Apa"/>
-              <w:ind w:firstLine="0"/>
               <w:rPr>
                 <w:rFonts w:ascii="Constantia" w:hAnsi="Constantia"/>
                 <w:color w:val="000000"/>
@@ -6511,7 +6154,6 @@
           <w:p>
             <w:pPr>
               <w:pStyle w:val="Apa"/>
-              <w:ind w:firstLine="0"/>
               <w:rPr>
                 <w:rFonts w:ascii="Constantia" w:hAnsi="Constantia"/>
                 <w:color w:val="000000"/>
@@ -6529,7 +6171,6 @@
           <w:p>
             <w:pPr>
               <w:pStyle w:val="Apa"/>
-              <w:ind w:firstLine="0"/>
               <w:rPr>
                 <w:rFonts w:ascii="Constantia" w:hAnsi="Constantia"/>
                 <w:color w:val="000000"/>
@@ -6547,7 +6188,6 @@
           <w:p>
             <w:pPr>
               <w:pStyle w:val="Apa"/>
-              <w:ind w:firstLine="0"/>
               <w:rPr>
                 <w:rFonts w:ascii="Constantia" w:hAnsi="Constantia"/>
                 <w:color w:val="000000"/>
@@ -6565,7 +6205,6 @@
           <w:p>
             <w:pPr>
               <w:pStyle w:val="Apa"/>
-              <w:ind w:firstLine="0"/>
               <w:rPr>
                 <w:rFonts w:ascii="Constantia" w:hAnsi="Constantia"/>
                 <w:color w:val="000000"/>
@@ -6583,7 +6222,6 @@
           <w:p>
             <w:pPr>
               <w:pStyle w:val="Apa"/>
-              <w:ind w:firstLine="0"/>
               <w:rPr>
                 <w:rFonts w:ascii="Constantia" w:hAnsi="Constantia"/>
                 <w:color w:val="000000"/>
@@ -6601,7 +6239,6 @@
           <w:p>
             <w:pPr>
               <w:pStyle w:val="Apa"/>
-              <w:ind w:firstLine="0"/>
               <w:rPr>
                 <w:rFonts w:ascii="Constantia" w:hAnsi="Constantia"/>
                 <w:color w:val="000000"/>
@@ -6619,7 +6256,6 @@
           <w:p>
             <w:pPr>
               <w:pStyle w:val="Apa"/>
-              <w:ind w:firstLine="0"/>
               <w:rPr>
                 <w:rFonts w:ascii="Constantia" w:hAnsi="Constantia"/>
                 <w:color w:val="000000"/>
@@ -6637,7 +6273,6 @@
           <w:p>
             <w:pPr>
               <w:pStyle w:val="Apa"/>
-              <w:ind w:firstLine="0"/>
               <w:rPr>
                 <w:rFonts w:ascii="Constantia" w:hAnsi="Constantia"/>
                 <w:color w:val="000000"/>
@@ -6655,7 +6290,6 @@
           <w:p>
             <w:pPr>
               <w:pStyle w:val="Apa"/>
-              <w:ind w:firstLine="0"/>
               <w:rPr>
                 <w:rFonts w:ascii="Constantia" w:hAnsi="Constantia"/>
                 <w:color w:val="000000"/>
@@ -6673,7 +6307,6 @@
           <w:p>
             <w:pPr>
               <w:pStyle w:val="Apa"/>
-              <w:ind w:firstLine="0"/>
               <w:rPr>
                 <w:rFonts w:ascii="Constantia" w:hAnsi="Constantia"/>
                 <w:color w:val="000000"/>
@@ -6691,7 +6324,6 @@
           <w:p>
             <w:pPr>
               <w:pStyle w:val="Apa"/>
-              <w:ind w:firstLine="0"/>
               <w:rPr>
                 <w:rFonts w:ascii="Constantia" w:hAnsi="Constantia"/>
                 <w:color w:val="000000"/>
@@ -6709,7 +6341,6 @@
           <w:p>
             <w:pPr>
               <w:pStyle w:val="Apa"/>
-              <w:ind w:firstLine="0"/>
               <w:rPr>
                 <w:rFonts w:ascii="Constantia" w:hAnsi="Constantia"/>
                 <w:color w:val="000000"/>
@@ -6727,7 +6358,6 @@
           <w:p>
             <w:pPr>
               <w:pStyle w:val="Apa"/>
-              <w:ind w:firstLine="0"/>
               <w:rPr>
                 <w:rFonts w:ascii="Constantia" w:hAnsi="Constantia"/>
                 <w:color w:val="000000"/>
@@ -6745,7 +6375,6 @@
           <w:p>
             <w:pPr>
               <w:pStyle w:val="Apa"/>
-              <w:ind w:firstLine="0"/>
               <w:rPr>
                 <w:rFonts w:ascii="Constantia" w:hAnsi="Constantia"/>
                 <w:color w:val="000000"/>
@@ -6763,7 +6392,6 @@
           <w:p>
             <w:pPr>
               <w:pStyle w:val="Apa"/>
-              <w:ind w:firstLine="0"/>
               <w:rPr>
                 <w:rFonts w:ascii="Constantia" w:hAnsi="Constantia"/>
                 <w:color w:val="000000"/>
@@ -6781,7 +6409,6 @@
           <w:p>
             <w:pPr>
               <w:pStyle w:val="Apa"/>
-              <w:ind w:firstLine="0"/>
               <w:rPr>
                 <w:rFonts w:ascii="Constantia" w:hAnsi="Constantia"/>
                 <w:color w:val="000000"/>
@@ -6805,7 +6432,6 @@
           <w:p>
             <w:pPr>
               <w:pStyle w:val="Apa"/>
-              <w:ind w:firstLine="0"/>
               <w:rPr>
                 <w:rFonts w:ascii="Constantia" w:hAnsi="Constantia"/>
                 <w:color w:val="000000"/>
@@ -6832,7 +6458,6 @@
           <w:p>
             <w:pPr>
               <w:pStyle w:val="Apa"/>
-              <w:ind w:firstLine="0"/>
               <w:rPr>
                 <w:rFonts w:ascii="Constantia" w:hAnsi="Constantia"/>
                 <w:color w:val="000000"/>
@@ -6850,7 +6475,6 @@
           <w:p>
             <w:pPr>
               <w:pStyle w:val="Apa"/>
-              <w:ind w:firstLine="0"/>
               <w:rPr>
                 <w:rFonts w:ascii="Constantia" w:hAnsi="Constantia"/>
                 <w:color w:val="000000"/>
@@ -6868,7 +6492,6 @@
           <w:p>
             <w:pPr>
               <w:pStyle w:val="Apa"/>
-              <w:ind w:firstLine="0"/>
               <w:rPr>
                 <w:rFonts w:ascii="Constantia" w:hAnsi="Constantia"/>
                 <w:color w:val="000000"/>
@@ -6886,7 +6509,6 @@
           <w:p>
             <w:pPr>
               <w:pStyle w:val="Apa"/>
-              <w:ind w:firstLine="0"/>
               <w:rPr>
                 <w:rFonts w:ascii="Constantia" w:hAnsi="Constantia"/>
                 <w:color w:val="000000"/>
@@ -6904,7 +6526,6 @@
           <w:p>
             <w:pPr>
               <w:pStyle w:val="Apa"/>
-              <w:ind w:firstLine="0"/>
               <w:rPr>
                 <w:rFonts w:ascii="Constantia" w:hAnsi="Constantia"/>
                 <w:color w:val="000000"/>
@@ -6922,7 +6543,6 @@
           <w:p>
             <w:pPr>
               <w:pStyle w:val="Apa"/>
-              <w:ind w:firstLine="0"/>
               <w:rPr>
                 <w:rFonts w:ascii="Constantia" w:hAnsi="Constantia"/>
                 <w:color w:val="000000"/>
@@ -6940,7 +6560,6 @@
           <w:p>
             <w:pPr>
               <w:pStyle w:val="Apa"/>
-              <w:ind w:firstLine="0"/>
               <w:rPr>
                 <w:rFonts w:ascii="Constantia" w:hAnsi="Constantia"/>
                 <w:color w:val="000000"/>
@@ -6958,7 +6577,6 @@
           <w:p>
             <w:pPr>
               <w:pStyle w:val="Apa"/>
-              <w:ind w:firstLine="0"/>
               <w:rPr>
                 <w:rFonts w:ascii="Constantia" w:hAnsi="Constantia"/>
                 <w:color w:val="000000"/>
@@ -6976,7 +6594,6 @@
           <w:p>
             <w:pPr>
               <w:pStyle w:val="Apa"/>
-              <w:ind w:firstLine="0"/>
               <w:rPr>
                 <w:rFonts w:ascii="Constantia" w:hAnsi="Constantia"/>
                 <w:color w:val="000000"/>
@@ -6994,7 +6611,6 @@
           <w:p>
             <w:pPr>
               <w:pStyle w:val="Apa"/>
-              <w:ind w:firstLine="0"/>
               <w:rPr>
                 <w:rFonts w:ascii="Constantia" w:hAnsi="Constantia"/>
                 <w:color w:val="000000"/>
@@ -7012,7 +6628,6 @@
           <w:p>
             <w:pPr>
               <w:pStyle w:val="Apa"/>
-              <w:ind w:firstLine="0"/>
               <w:rPr>
                 <w:rFonts w:ascii="Constantia" w:hAnsi="Constantia"/>
                 <w:color w:val="000000"/>
@@ -7030,7 +6645,6 @@
           <w:p>
             <w:pPr>
               <w:pStyle w:val="Apa"/>
-              <w:ind w:firstLine="0"/>
               <w:rPr>
                 <w:rFonts w:ascii="Constantia" w:hAnsi="Constantia"/>
                 <w:color w:val="000000"/>
@@ -7048,7 +6662,6 @@
           <w:p>
             <w:pPr>
               <w:pStyle w:val="Apa"/>
-              <w:ind w:firstLine="0"/>
               <w:rPr>
                 <w:rFonts w:ascii="Constantia" w:hAnsi="Constantia"/>
                 <w:color w:val="000000"/>
@@ -7066,7 +6679,6 @@
           <w:p>
             <w:pPr>
               <w:pStyle w:val="Apa"/>
-              <w:ind w:firstLine="0"/>
               <w:rPr>
                 <w:rFonts w:ascii="Constantia" w:hAnsi="Constantia"/>
                 <w:color w:val="000000"/>
@@ -7084,7 +6696,6 @@
           <w:p>
             <w:pPr>
               <w:pStyle w:val="Apa"/>
-              <w:ind w:firstLine="0"/>
               <w:rPr>
                 <w:rFonts w:ascii="Constantia" w:hAnsi="Constantia"/>
                 <w:color w:val="000000"/>
@@ -7102,7 +6713,6 @@
           <w:p>
             <w:pPr>
               <w:pStyle w:val="Apa"/>
-              <w:ind w:firstLine="0"/>
               <w:rPr>
                 <w:rFonts w:ascii="Constantia" w:hAnsi="Constantia"/>
                 <w:color w:val="000000"/>
@@ -7120,7 +6730,6 @@
           <w:p>
             <w:pPr>
               <w:pStyle w:val="Apa"/>
-              <w:ind w:firstLine="0"/>
               <w:rPr>
                 <w:rFonts w:ascii="Constantia" w:hAnsi="Constantia"/>
                 <w:color w:val="000000"/>
@@ -7138,7 +6747,6 @@
           <w:p>
             <w:pPr>
               <w:pStyle w:val="Apa"/>
-              <w:ind w:firstLine="0"/>
               <w:rPr>
                 <w:rFonts w:ascii="Constantia" w:hAnsi="Constantia"/>
                 <w:color w:val="000000"/>
@@ -7156,7 +6764,6 @@
           <w:p>
             <w:pPr>
               <w:pStyle w:val="Apa"/>
-              <w:ind w:firstLine="0"/>
               <w:rPr>
                 <w:rFonts w:ascii="Constantia" w:hAnsi="Constantia"/>
                 <w:color w:val="000000"/>
@@ -7174,7 +6781,6 @@
           <w:p>
             <w:pPr>
               <w:pStyle w:val="Apa"/>
-              <w:ind w:firstLine="0"/>
               <w:rPr>
                 <w:rFonts w:ascii="Constantia" w:hAnsi="Constantia"/>
                 <w:color w:val="000000"/>
@@ -7198,7 +6804,6 @@
           <w:p>
             <w:pPr>
               <w:pStyle w:val="Apa"/>
-              <w:ind w:firstLine="0"/>
               <w:rPr>
                 <w:rFonts w:ascii="Constantia" w:hAnsi="Constantia"/>
                 <w:color w:val="000000"/>
@@ -7219,7 +6824,6 @@
           <w:p>
             <w:pPr>
               <w:pStyle w:val="Apa"/>
-              <w:ind w:firstLine="0"/>
               <w:rPr>
                 <w:rFonts w:ascii="Constantia" w:hAnsi="Constantia"/>
                 <w:color w:val="000000"/>
@@ -7246,7 +6850,6 @@
           <w:p>
             <w:pPr>
               <w:pStyle w:val="Apa"/>
-              <w:ind w:firstLine="0"/>
               <w:rPr>
                 <w:rFonts w:ascii="Constantia" w:hAnsi="Constantia"/>
                 <w:color w:val="000000"/>
@@ -7264,7 +6867,6 @@
           <w:p>
             <w:pPr>
               <w:pStyle w:val="Apa"/>
-              <w:ind w:firstLine="0"/>
               <w:rPr>
                 <w:rFonts w:ascii="Constantia" w:hAnsi="Constantia"/>
                 <w:color w:val="000000"/>
@@ -7282,7 +6884,6 @@
           <w:p>
             <w:pPr>
               <w:pStyle w:val="Apa"/>
-              <w:ind w:firstLine="0"/>
               <w:rPr>
                 <w:rFonts w:ascii="Constantia" w:hAnsi="Constantia"/>
                 <w:color w:val="000000"/>
@@ -7300,7 +6901,6 @@
           <w:p>
             <w:pPr>
               <w:pStyle w:val="Apa"/>
-              <w:ind w:firstLine="0"/>
               <w:rPr>
                 <w:rFonts w:ascii="Constantia" w:hAnsi="Constantia"/>
                 <w:color w:val="000000"/>
@@ -7318,7 +6918,6 @@
           <w:p>
             <w:pPr>
               <w:pStyle w:val="Apa"/>
-              <w:ind w:firstLine="0"/>
               <w:rPr>
                 <w:rFonts w:ascii="Constantia" w:hAnsi="Constantia"/>
                 <w:color w:val="000000"/>
@@ -7336,7 +6935,6 @@
           <w:p>
             <w:pPr>
               <w:pStyle w:val="Apa"/>
-              <w:ind w:firstLine="0"/>
               <w:rPr>
                 <w:rFonts w:ascii="Constantia" w:hAnsi="Constantia"/>
                 <w:color w:val="000000"/>
@@ -7354,7 +6952,6 @@
           <w:p>
             <w:pPr>
               <w:pStyle w:val="Apa"/>
-              <w:ind w:firstLine="0"/>
               <w:rPr>
                 <w:rFonts w:ascii="Constantia" w:hAnsi="Constantia"/>
                 <w:color w:val="000000"/>
@@ -7372,7 +6969,6 @@
           <w:p>
             <w:pPr>
               <w:pStyle w:val="Apa"/>
-              <w:ind w:firstLine="0"/>
               <w:rPr>
                 <w:rFonts w:ascii="Constantia" w:hAnsi="Constantia"/>
                 <w:color w:val="000000"/>
@@ -7390,7 +6986,6 @@
           <w:p>
             <w:pPr>
               <w:pStyle w:val="Apa"/>
-              <w:ind w:firstLine="0"/>
               <w:rPr>
                 <w:rFonts w:ascii="Constantia" w:hAnsi="Constantia"/>
                 <w:color w:val="000000"/>
@@ -7408,7 +7003,6 @@
           <w:p>
             <w:pPr>
               <w:pStyle w:val="Apa"/>
-              <w:ind w:firstLine="0"/>
               <w:rPr>
                 <w:rFonts w:ascii="Constantia" w:hAnsi="Constantia"/>
                 <w:color w:val="000000"/>
@@ -7426,7 +7020,6 @@
           <w:p>
             <w:pPr>
               <w:pStyle w:val="Apa"/>
-              <w:ind w:firstLine="0"/>
               <w:rPr>
                 <w:rFonts w:ascii="Constantia" w:hAnsi="Constantia"/>
                 <w:color w:val="000000"/>
@@ -7444,7 +7037,6 @@
           <w:p>
             <w:pPr>
               <w:pStyle w:val="Apa"/>
-              <w:ind w:firstLine="0"/>
               <w:rPr>
                 <w:rFonts w:ascii="Constantia" w:hAnsi="Constantia"/>
                 <w:color w:val="000000"/>
@@ -7462,7 +7054,6 @@
           <w:p>
             <w:pPr>
               <w:pStyle w:val="Apa"/>
-              <w:ind w:firstLine="0"/>
               <w:rPr>
                 <w:rFonts w:ascii="Constantia" w:hAnsi="Constantia"/>
                 <w:color w:val="000000"/>
@@ -7480,7 +7071,6 @@
           <w:p>
             <w:pPr>
               <w:pStyle w:val="Apa"/>
-              <w:ind w:firstLine="0"/>
               <w:rPr>
                 <w:rFonts w:ascii="Constantia" w:hAnsi="Constantia"/>
                 <w:color w:val="000000"/>
@@ -7498,7 +7088,6 @@
           <w:p>
             <w:pPr>
               <w:pStyle w:val="Apa"/>
-              <w:ind w:firstLine="0"/>
               <w:rPr>
                 <w:rFonts w:ascii="Constantia" w:hAnsi="Constantia"/>
                 <w:color w:val="000000"/>
@@ -7516,7 +7105,6 @@
           <w:p>
             <w:pPr>
               <w:pStyle w:val="Apa"/>
-              <w:ind w:firstLine="0"/>
               <w:rPr>
                 <w:rFonts w:ascii="Constantia" w:hAnsi="Constantia"/>
                 <w:color w:val="000000"/>
@@ -7534,7 +7122,6 @@
           <w:p>
             <w:pPr>
               <w:pStyle w:val="Apa"/>
-              <w:ind w:firstLine="0"/>
               <w:rPr>
                 <w:rFonts w:ascii="Constantia" w:hAnsi="Constantia"/>
                 <w:color w:val="000000"/>
@@ -7552,7 +7139,6 @@
           <w:p>
             <w:pPr>
               <w:pStyle w:val="Apa"/>
-              <w:ind w:firstLine="0"/>
               <w:rPr>
                 <w:rFonts w:ascii="Constantia" w:hAnsi="Constantia"/>
                 <w:color w:val="000000"/>
@@ -7570,7 +7156,6 @@
           <w:p>
             <w:pPr>
               <w:pStyle w:val="Apa"/>
-              <w:ind w:firstLine="0"/>
               <w:rPr>
                 <w:rFonts w:ascii="Constantia" w:hAnsi="Constantia"/>
                 <w:color w:val="000000"/>
@@ -7588,7 +7173,6 @@
           <w:p>
             <w:pPr>
               <w:pStyle w:val="Apa"/>
-              <w:ind w:firstLine="0"/>
               <w:rPr>
                 <w:rFonts w:ascii="Constantia" w:hAnsi="Constantia"/>
                 <w:color w:val="000000"/>
@@ -7612,7 +7196,6 @@
           <w:p>
             <w:pPr>
               <w:pStyle w:val="Apa"/>
-              <w:ind w:firstLine="0"/>
               <w:rPr>
                 <w:rFonts w:ascii="Constantia" w:hAnsi="Constantia"/>
                 <w:color w:val="000000"/>
@@ -7639,7 +7222,6 @@
           <w:p>
             <w:pPr>
               <w:pStyle w:val="Apa"/>
-              <w:ind w:firstLine="0"/>
               <w:rPr>
                 <w:rFonts w:ascii="Constantia" w:hAnsi="Constantia"/>
                 <w:color w:val="000000"/>
@@ -7657,7 +7239,6 @@
           <w:p>
             <w:pPr>
               <w:pStyle w:val="Apa"/>
-              <w:ind w:firstLine="0"/>
               <w:rPr>
                 <w:rFonts w:ascii="Constantia" w:hAnsi="Constantia"/>
                 <w:color w:val="000000"/>
@@ -7675,7 +7256,6 @@
           <w:p>
             <w:pPr>
               <w:pStyle w:val="Apa"/>
-              <w:ind w:firstLine="0"/>
               <w:rPr>
                 <w:rFonts w:ascii="Constantia" w:hAnsi="Constantia"/>
                 <w:color w:val="000000"/>
@@ -7693,7 +7273,6 @@
           <w:p>
             <w:pPr>
               <w:pStyle w:val="Apa"/>
-              <w:ind w:firstLine="0"/>
               <w:rPr>
                 <w:rFonts w:ascii="Constantia" w:hAnsi="Constantia"/>
                 <w:color w:val="000000"/>
@@ -7711,7 +7290,6 @@
           <w:p>
             <w:pPr>
               <w:pStyle w:val="Apa"/>
-              <w:ind w:firstLine="0"/>
               <w:rPr>
                 <w:rFonts w:ascii="Constantia" w:hAnsi="Constantia"/>
                 <w:color w:val="000000"/>
@@ -7729,7 +7307,6 @@
           <w:p>
             <w:pPr>
               <w:pStyle w:val="Apa"/>
-              <w:ind w:firstLine="0"/>
               <w:rPr>
                 <w:rFonts w:ascii="Constantia" w:hAnsi="Constantia"/>
                 <w:color w:val="000000"/>
@@ -7747,7 +7324,6 @@
           <w:p>
             <w:pPr>
               <w:pStyle w:val="Apa"/>
-              <w:ind w:firstLine="0"/>
               <w:rPr>
                 <w:rFonts w:ascii="Constantia" w:hAnsi="Constantia"/>
                 <w:color w:val="000000"/>
@@ -7765,7 +7341,6 @@
           <w:p>
             <w:pPr>
               <w:pStyle w:val="Apa"/>
-              <w:ind w:firstLine="0"/>
               <w:rPr>
                 <w:rFonts w:ascii="Constantia" w:hAnsi="Constantia"/>
                 <w:color w:val="000000"/>
@@ -7783,7 +7358,6 @@
           <w:p>
             <w:pPr>
               <w:pStyle w:val="Apa"/>
-              <w:ind w:firstLine="0"/>
               <w:rPr>
                 <w:rFonts w:ascii="Constantia" w:hAnsi="Constantia"/>
                 <w:color w:val="000000"/>
@@ -7801,7 +7375,6 @@
           <w:p>
             <w:pPr>
               <w:pStyle w:val="Apa"/>
-              <w:ind w:firstLine="0"/>
               <w:rPr>
                 <w:rFonts w:ascii="Constantia" w:hAnsi="Constantia"/>
                 <w:color w:val="000000"/>
@@ -7819,7 +7392,6 @@
           <w:p>
             <w:pPr>
               <w:pStyle w:val="Apa"/>
-              <w:ind w:firstLine="0"/>
               <w:rPr>
                 <w:rFonts w:ascii="Constantia" w:hAnsi="Constantia"/>
                 <w:color w:val="000000"/>
@@ -7837,7 +7409,6 @@
           <w:p>
             <w:pPr>
               <w:pStyle w:val="Apa"/>
-              <w:ind w:firstLine="0"/>
               <w:rPr>
                 <w:rFonts w:ascii="Constantia" w:hAnsi="Constantia"/>
                 <w:color w:val="000000"/>
@@ -7855,7 +7426,6 @@
           <w:p>
             <w:pPr>
               <w:pStyle w:val="Apa"/>
-              <w:ind w:firstLine="0"/>
               <w:rPr>
                 <w:rFonts w:ascii="Constantia" w:hAnsi="Constantia"/>
                 <w:color w:val="000000"/>
@@ -7873,7 +7443,6 @@
           <w:p>
             <w:pPr>
               <w:pStyle w:val="Apa"/>
-              <w:ind w:firstLine="0"/>
               <w:rPr>
                 <w:rFonts w:ascii="Constantia" w:hAnsi="Constantia"/>
                 <w:color w:val="000000"/>
@@ -7891,7 +7460,6 @@
           <w:p>
             <w:pPr>
               <w:pStyle w:val="Apa"/>
-              <w:ind w:firstLine="0"/>
               <w:rPr>
                 <w:rFonts w:ascii="Constantia" w:hAnsi="Constantia"/>
                 <w:color w:val="000000"/>
@@ -7909,7 +7477,6 @@
           <w:p>
             <w:pPr>
               <w:pStyle w:val="Apa"/>
-              <w:ind w:firstLine="0"/>
               <w:rPr>
                 <w:rFonts w:ascii="Constantia" w:hAnsi="Constantia"/>
                 <w:color w:val="000000"/>
@@ -7927,7 +7494,6 @@
           <w:p>
             <w:pPr>
               <w:pStyle w:val="Apa"/>
-              <w:ind w:firstLine="0"/>
               <w:rPr>
                 <w:rFonts w:ascii="Constantia" w:hAnsi="Constantia"/>
                 <w:color w:val="000000"/>
@@ -7945,7 +7511,6 @@
           <w:p>
             <w:pPr>
               <w:pStyle w:val="Apa"/>
-              <w:ind w:firstLine="0"/>
               <w:rPr>
                 <w:rFonts w:ascii="Constantia" w:hAnsi="Constantia"/>
                 <w:color w:val="000000"/>
@@ -7963,7 +7528,6 @@
           <w:p>
             <w:pPr>
               <w:pStyle w:val="Apa"/>
-              <w:ind w:firstLine="0"/>
               <w:rPr>
                 <w:rFonts w:ascii="Constantia" w:hAnsi="Constantia"/>
                 <w:color w:val="000000"/>
@@ -7981,7 +7545,6 @@
           <w:p>
             <w:pPr>
               <w:pStyle w:val="Apa"/>
-              <w:ind w:firstLine="0"/>
               <w:rPr>
                 <w:rFonts w:ascii="Constantia" w:hAnsi="Constantia"/>
                 <w:color w:val="000000"/>
@@ -8005,7 +7568,6 @@
           <w:p>
             <w:pPr>
               <w:pStyle w:val="Apa"/>
-              <w:ind w:firstLine="0"/>
               <w:rPr>
                 <w:rFonts w:ascii="Constantia" w:hAnsi="Constantia"/>
                 <w:color w:val="000000"/>
@@ -8026,7 +7588,6 @@
           <w:p>
             <w:pPr>
               <w:pStyle w:val="Apa"/>
-              <w:ind w:firstLine="0"/>
               <w:rPr>
                 <w:rFonts w:ascii="Constantia" w:hAnsi="Constantia"/>
                 <w:color w:val="000000"/>
@@ -8053,7 +7614,6 @@
           <w:p>
             <w:pPr>
               <w:pStyle w:val="Apa"/>
-              <w:ind w:firstLine="0"/>
               <w:rPr>
                 <w:rFonts w:ascii="Constantia" w:hAnsi="Constantia"/>
                 <w:color w:val="000000"/>
@@ -8071,7 +7631,6 @@
           <w:p>
             <w:pPr>
               <w:pStyle w:val="Apa"/>
-              <w:ind w:firstLine="0"/>
               <w:rPr>
                 <w:rFonts w:ascii="Constantia" w:hAnsi="Constantia"/>
                 <w:color w:val="000000"/>
@@ -8089,7 +7648,6 @@
           <w:p>
             <w:pPr>
               <w:pStyle w:val="Apa"/>
-              <w:ind w:firstLine="0"/>
               <w:rPr>
                 <w:rFonts w:ascii="Constantia" w:hAnsi="Constantia"/>
                 <w:color w:val="000000"/>
@@ -8107,7 +7665,6 @@
           <w:p>
             <w:pPr>
               <w:pStyle w:val="Apa"/>
-              <w:ind w:firstLine="0"/>
               <w:rPr>
                 <w:rFonts w:ascii="Constantia" w:hAnsi="Constantia"/>
                 <w:color w:val="000000"/>
@@ -8125,7 +7682,6 @@
           <w:p>
             <w:pPr>
               <w:pStyle w:val="Apa"/>
-              <w:ind w:firstLine="0"/>
               <w:rPr>
                 <w:rFonts w:ascii="Constantia" w:hAnsi="Constantia"/>
                 <w:color w:val="000000"/>
@@ -8143,7 +7699,6 @@
           <w:p>
             <w:pPr>
               <w:pStyle w:val="Apa"/>
-              <w:ind w:firstLine="0"/>
               <w:rPr>
                 <w:rFonts w:ascii="Constantia" w:hAnsi="Constantia"/>
                 <w:color w:val="000000"/>
@@ -8161,7 +7716,6 @@
           <w:p>
             <w:pPr>
               <w:pStyle w:val="Apa"/>
-              <w:ind w:firstLine="0"/>
               <w:rPr>
                 <w:rFonts w:ascii="Constantia" w:hAnsi="Constantia"/>
                 <w:color w:val="000000"/>
@@ -8179,7 +7733,6 @@
           <w:p>
             <w:pPr>
               <w:pStyle w:val="Apa"/>
-              <w:ind w:firstLine="0"/>
               <w:rPr>
                 <w:rFonts w:ascii="Constantia" w:hAnsi="Constantia"/>
                 <w:color w:val="000000"/>
@@ -8197,7 +7750,6 @@
           <w:p>
             <w:pPr>
               <w:pStyle w:val="Apa"/>
-              <w:ind w:firstLine="0"/>
               <w:rPr>
                 <w:rFonts w:ascii="Constantia" w:hAnsi="Constantia"/>
                 <w:color w:val="000000"/>
@@ -8215,7 +7767,6 @@
           <w:p>
             <w:pPr>
               <w:pStyle w:val="Apa"/>
-              <w:ind w:firstLine="0"/>
               <w:rPr>
                 <w:rFonts w:ascii="Constantia" w:hAnsi="Constantia"/>
                 <w:color w:val="000000"/>
@@ -8233,7 +7784,6 @@
           <w:p>
             <w:pPr>
               <w:pStyle w:val="Apa"/>
-              <w:ind w:firstLine="0"/>
               <w:rPr>
                 <w:rFonts w:ascii="Constantia" w:hAnsi="Constantia"/>
                 <w:color w:val="000000"/>
@@ -8251,7 +7801,6 @@
           <w:p>
             <w:pPr>
               <w:pStyle w:val="Apa"/>
-              <w:ind w:firstLine="0"/>
               <w:rPr>
                 <w:rFonts w:ascii="Constantia" w:hAnsi="Constantia"/>
                 <w:color w:val="000000"/>
@@ -8269,7 +7818,6 @@
           <w:p>
             <w:pPr>
               <w:pStyle w:val="Apa"/>
-              <w:ind w:firstLine="0"/>
               <w:rPr>
                 <w:rFonts w:ascii="Constantia" w:hAnsi="Constantia"/>
                 <w:color w:val="000000"/>
@@ -8287,7 +7835,6 @@
           <w:p>
             <w:pPr>
               <w:pStyle w:val="Apa"/>
-              <w:ind w:firstLine="0"/>
               <w:rPr>
                 <w:rFonts w:ascii="Constantia" w:hAnsi="Constantia"/>
                 <w:color w:val="000000"/>
@@ -8305,7 +7852,6 @@
           <w:p>
             <w:pPr>
               <w:pStyle w:val="Apa"/>
-              <w:ind w:firstLine="0"/>
               <w:rPr>
                 <w:rFonts w:ascii="Constantia" w:hAnsi="Constantia"/>
                 <w:color w:val="000000"/>
@@ -8323,7 +7869,6 @@
           <w:p>
             <w:pPr>
               <w:pStyle w:val="Apa"/>
-              <w:ind w:firstLine="0"/>
               <w:rPr>
                 <w:rFonts w:ascii="Constantia" w:hAnsi="Constantia"/>
                 <w:color w:val="000000"/>
@@ -8341,7 +7886,6 @@
           <w:p>
             <w:pPr>
               <w:pStyle w:val="Apa"/>
-              <w:ind w:firstLine="0"/>
               <w:rPr>
                 <w:rFonts w:ascii="Constantia" w:hAnsi="Constantia"/>
                 <w:color w:val="000000"/>
@@ -8359,7 +7903,6 @@
           <w:p>
             <w:pPr>
               <w:pStyle w:val="Apa"/>
-              <w:ind w:firstLine="0"/>
               <w:rPr>
                 <w:rFonts w:ascii="Constantia" w:hAnsi="Constantia"/>
                 <w:color w:val="000000"/>
@@ -8377,7 +7920,6 @@
           <w:p>
             <w:pPr>
               <w:pStyle w:val="Apa"/>
-              <w:ind w:firstLine="0"/>
               <w:rPr>
                 <w:rFonts w:ascii="Constantia" w:hAnsi="Constantia"/>
                 <w:color w:val="000000"/>
@@ -8395,7 +7937,6 @@
           <w:p>
             <w:pPr>
               <w:pStyle w:val="Apa"/>
-              <w:ind w:firstLine="0"/>
               <w:rPr>
                 <w:rFonts w:ascii="Constantia" w:hAnsi="Constantia"/>
                 <w:color w:val="000000"/>
@@ -8415,7 +7956,11 @@
         </w:rPr>
       </w:pPr>
     </w:p>
-    <w:p/>
+    <w:p>
+      <w:pPr>
+        <w:pStyle w:val="Apa"/>
+      </w:pPr>
+    </w:p>
     <w:sectPr>
       <w:headerReference w:type="default" r:id="rId11"/>
       <w:pgSz w:w="12240" w:h="15840"/>
@@ -11088,6 +10633,21 @@
 </file>
 
 <file path=customXml/item1.xml><?xml version="1.0" encoding="utf-8"?>
+<p:properties xmlns:p="http://schemas.microsoft.com/office/2006/metadata/properties" xmlns:xsi="http://www.w3.org/2001/XMLSchema-instance" xmlns:pc="http://schemas.microsoft.com/office/infopath/2007/PartnerControls">
+  <documentManagement/>
+</p:properties>
+</file>
+
+<file path=customXml/item2.xml><?xml version="1.0" encoding="utf-8"?>
+<?mso-contentType ?>
+<FormTemplates xmlns="http://schemas.microsoft.com/sharepoint/v3/contenttype/forms">
+  <Display>DocumentLibraryForm</Display>
+  <Edit>DocumentLibraryForm</Edit>
+  <New>DocumentLibraryForm</New>
+</FormTemplates>
+</file>
+
+<file path=customXml/item3.xml><?xml version="1.0" encoding="utf-8"?>
 <ct:contentTypeSchema xmlns:ct="http://schemas.microsoft.com/office/2006/metadata/contentType" xmlns:ma="http://schemas.microsoft.com/office/2006/metadata/properties/metaAttributes" ct:_="" ma:_="" ma:contentTypeName="Documento" ma:contentTypeID="0x0101002A999FD1C2AD45498931421EEDC8DDB8" ma:contentTypeVersion="1" ma:contentTypeDescription="Crear nuevo documento." ma:contentTypeScope="" ma:versionID="fb1d4e728a5b232bdeb7146d6980763a">
   <xsd:schema xmlns:xsd="http://www.w3.org/2001/XMLSchema" xmlns:xs="http://www.w3.org/2001/XMLSchema" xmlns:p="http://schemas.microsoft.com/office/2006/metadata/properties" xmlns:ns3="0036b2c0-799c-44f1-a2fa-d1bf431bb5a7" targetNamespace="http://schemas.microsoft.com/office/2006/metadata/properties" ma:root="true" ma:fieldsID="e7f513ac2f4ca252bdaabb06a7461bbe" ns3:_="">
     <xsd:import namespace="0036b2c0-799c-44f1-a2fa-d1bf431bb5a7"/>
@@ -11213,26 +10773,28 @@
 </ct:contentTypeSchema>
 </file>
 
-<file path=customXml/item2.xml><?xml version="1.0" encoding="utf-8"?>
-<?mso-contentType ?>
-<FormTemplates xmlns="http://schemas.microsoft.com/sharepoint/v3/contenttype/forms">
-  <Display>DocumentLibraryForm</Display>
-  <Edit>DocumentLibraryForm</Edit>
-  <New>DocumentLibraryForm</New>
-</FormTemplates>
-</file>
-
-<file path=customXml/item3.xml><?xml version="1.0" encoding="utf-8"?>
-<p:properties xmlns:p="http://schemas.microsoft.com/office/2006/metadata/properties" xmlns:xsi="http://www.w3.org/2001/XMLSchema-instance" xmlns:pc="http://schemas.microsoft.com/office/infopath/2007/PartnerControls">
-  <documentManagement/>
-</p:properties>
-</file>
-
 <file path=customXml/item4.xml><?xml version="1.0" encoding="utf-8"?>
 <b:Sources xmlns:b="http://schemas.openxmlformats.org/officeDocument/2006/bibliography" xmlns="http://schemas.openxmlformats.org/officeDocument/2006/bibliography" SelectedStyle="\APASixthEditionOfficeOnline.xsl" StyleName="APA" Version="6"/>
 </file>
 
 <file path=customXml/itemProps1.xml><?xml version="1.0" encoding="utf-8"?>
+<ds:datastoreItem xmlns:ds="http://schemas.openxmlformats.org/officeDocument/2006/customXml" ds:itemID="{ED736FBC-66D2-482C-8C21-FDCDF0E3B152}">
+  <ds:schemaRefs>
+    <ds:schemaRef ds:uri="http://schemas.microsoft.com/office/2006/metadata/properties"/>
+    <ds:schemaRef ds:uri="http://schemas.microsoft.com/office/infopath/2007/PartnerControls"/>
+  </ds:schemaRefs>
+</ds:datastoreItem>
+</file>
+
+<file path=customXml/itemProps2.xml><?xml version="1.0" encoding="utf-8"?>
+<ds:datastoreItem xmlns:ds="http://schemas.openxmlformats.org/officeDocument/2006/customXml" ds:itemID="{5E179D77-DD25-4563-A9F5-1EE6454FC276}">
+  <ds:schemaRefs>
+    <ds:schemaRef ds:uri="http://schemas.microsoft.com/sharepoint/v3/contenttype/forms"/>
+  </ds:schemaRefs>
+</ds:datastoreItem>
+</file>
+
+<file path=customXml/itemProps3.xml><?xml version="1.0" encoding="utf-8"?>
 <ds:datastoreItem xmlns:ds="http://schemas.openxmlformats.org/officeDocument/2006/customXml" ds:itemID="{56795412-5A73-4790-B6AF-054A659FD317}">
   <ds:schemaRefs>
     <ds:schemaRef ds:uri="http://schemas.microsoft.com/office/2006/metadata/contentType"/>
@@ -11250,23 +10812,6 @@
 </ds:datastoreItem>
 </file>
 
-<file path=customXml/itemProps2.xml><?xml version="1.0" encoding="utf-8"?>
-<ds:datastoreItem xmlns:ds="http://schemas.openxmlformats.org/officeDocument/2006/customXml" ds:itemID="{5E179D77-DD25-4563-A9F5-1EE6454FC276}">
-  <ds:schemaRefs>
-    <ds:schemaRef ds:uri="http://schemas.microsoft.com/sharepoint/v3/contenttype/forms"/>
-  </ds:schemaRefs>
-</ds:datastoreItem>
-</file>
-
-<file path=customXml/itemProps3.xml><?xml version="1.0" encoding="utf-8"?>
-<ds:datastoreItem xmlns:ds="http://schemas.openxmlformats.org/officeDocument/2006/customXml" ds:itemID="{ED736FBC-66D2-482C-8C21-FDCDF0E3B152}">
-  <ds:schemaRefs>
-    <ds:schemaRef ds:uri="http://schemas.microsoft.com/office/2006/metadata/properties"/>
-    <ds:schemaRef ds:uri="http://schemas.microsoft.com/office/infopath/2007/PartnerControls"/>
-  </ds:schemaRefs>
-</ds:datastoreItem>
-</file>
-
 <file path=customXml/itemProps4.xml><?xml version="1.0" encoding="utf-8"?>
 <ds:datastoreItem xmlns:ds="http://schemas.openxmlformats.org/officeDocument/2006/customXml" ds:itemID="{9CBE088F-C2D8-4D4F-B2DB-EF2A1747DA99}">
   <ds:schemaRefs>

</xml_diff>